<commit_message>
Reworking the komplx-bea again...
</commit_message>
<xml_diff>
--- a/ProgAlap/Code/Beadando/bea_komplx_BeneZakarias/bea_komplx.docx
+++ b/ProgAlap/Code/Beadando/bea_komplx_BeneZakarias/bea_komplx.docx
@@ -113,23 +113,13 @@
         </w:rPr>
         <w:br/>
       </w:r>
-      <w:proofErr w:type="spellStart"/>
       <w:r>
         <w:rPr>
           <w:rFonts w:ascii="Times New Roman" w:hAnsi="Times New Roman" w:cs="Times New Roman"/>
           <w:iCs w:val="0"/>
           <w:szCs w:val="24"/>
         </w:rPr>
-        <w:t>Neptun</w:t>
-      </w:r>
-      <w:proofErr w:type="spellEnd"/>
-      <w:r>
-        <w:rPr>
-          <w:rFonts w:ascii="Times New Roman" w:hAnsi="Times New Roman" w:cs="Times New Roman"/>
-          <w:iCs w:val="0"/>
-          <w:szCs w:val="24"/>
-        </w:rPr>
-        <w:t>-azonosító:</w:t>
+        <w:t>Neptun-azonosító:</w:t>
       </w:r>
       <w:r>
         <w:rPr>
@@ -278,7 +268,6 @@
         </w:rPr>
         <w:t xml:space="preserve"> </w:t>
       </w:r>
-      <w:proofErr w:type="spellStart"/>
       <w:r>
         <w:rPr>
           <w:rStyle w:val="Hangsfalyoze1s"/>
@@ -286,17 +275,7 @@
           <w:i/>
           <w:szCs w:val="24"/>
         </w:rPr>
-        <w:t>Baksza</w:t>
-      </w:r>
-      <w:proofErr w:type="spellEnd"/>
-      <w:r>
-        <w:rPr>
-          <w:rStyle w:val="Hangsfalyoze1s"/>
-          <w:rFonts w:ascii="Times New Roman" w:hAnsi="Times New Roman" w:cs="Times New Roman"/>
-          <w:i/>
-          <w:szCs w:val="24"/>
-        </w:rPr>
-        <w:t xml:space="preserve"> Dávid</w:t>
+        <w:t>Baksza Dávid</w:t>
       </w:r>
     </w:p>
     <w:p>
@@ -349,7 +328,7 @@
           <w:noProof/>
           <w:szCs w:val="24"/>
         </w:rPr>
-        <w:t>2024. január 12.</w:t>
+        <w:t>2024. január 13.</w:t>
       </w:r>
       <w:r>
         <w:rPr>
@@ -2468,14 +2447,12 @@
         </w:rPr>
         <w:t xml:space="preserve"> </w:t>
       </w:r>
-      <w:proofErr w:type="spellStart"/>
       <w:r>
         <w:rPr>
           <w:rFonts w:ascii="Times New Roman" w:hAnsi="Times New Roman" w:cs="Times New Roman"/>
         </w:rPr>
         <w:t>exe</w:t>
       </w:r>
-      <w:proofErr w:type="spellEnd"/>
       <w:r>
         <w:rPr>
           <w:rFonts w:ascii="Times New Roman" w:hAnsi="Times New Roman" w:cs="Times New Roman"/>
@@ -3697,7 +3674,6 @@
                 <w:i/>
               </w:rPr>
             </w:pPr>
-            <w:proofErr w:type="spellStart"/>
             <w:r>
               <w:rPr>
                 <w:rFonts w:ascii="Times New Roman" w:hAnsi="Times New Roman" w:cs="Times New Roman"/>
@@ -3705,7 +3681,6 @@
               </w:rPr>
               <w:t>n.</w:t>
             </w:r>
-            <w:proofErr w:type="spellEnd"/>
             <w:r>
               <w:rPr>
                 <w:rFonts w:ascii="Times New Roman" w:hAnsi="Times New Roman" w:cs="Times New Roman"/>
@@ -3799,64 +3774,18 @@
       <w:pPr>
         <w:pStyle w:val="Szf6vegtf6rzs"/>
         <w:rPr>
-          <w:rFonts w:ascii="Times New Roman" w:hAnsi="Times New Roman" w:cs="Times New Roman"/>
-          <w:i/>
-          <w:iCs/>
-        </w:rPr>
-      </w:pPr>
-      <w:proofErr w:type="spellStart"/>
-      <w:r>
-        <w:rPr>
-          <w:rFonts w:ascii="Times New Roman" w:hAnsi="Times New Roman" w:cs="Times New Roman"/>
-          <w:i/>
-          <w:iCs/>
-        </w:rPr>
-        <w:t>Get-Content</w:t>
-      </w:r>
-      <w:proofErr w:type="spellEnd"/>
-      <w:r>
-        <w:rPr>
-          <w:rFonts w:ascii="Times New Roman" w:hAnsi="Times New Roman" w:cs="Times New Roman"/>
-          <w:i/>
-          <w:iCs/>
-        </w:rPr>
-        <w:t xml:space="preserve"> b1.txt | .\</w:t>
-      </w:r>
-      <w:proofErr w:type="spellStart"/>
-      <w:r>
-        <w:rPr>
-          <w:rFonts w:ascii="Times New Roman" w:hAnsi="Times New Roman" w:cs="Times New Roman"/>
-          <w:i/>
-          <w:iCs/>
-        </w:rPr>
-        <w:t>bin</w:t>
-      </w:r>
-      <w:proofErr w:type="spellEnd"/>
-      <w:r>
-        <w:rPr>
-          <w:rFonts w:ascii="Times New Roman" w:hAnsi="Times New Roman" w:cs="Times New Roman"/>
-          <w:i/>
-          <w:iCs/>
-        </w:rPr>
-        <w:t>\</w:t>
-      </w:r>
-      <w:proofErr w:type="spellStart"/>
-      <w:r>
-        <w:rPr>
-          <w:rFonts w:ascii="Times New Roman" w:hAnsi="Times New Roman" w:cs="Times New Roman"/>
-          <w:i/>
-          <w:iCs/>
-        </w:rPr>
-        <w:t>Debug</w:t>
-      </w:r>
-      <w:proofErr w:type="spellEnd"/>
-      <w:r>
-        <w:rPr>
-          <w:rFonts w:ascii="Times New Roman" w:hAnsi="Times New Roman" w:cs="Times New Roman"/>
-          <w:i/>
-          <w:iCs/>
-        </w:rPr>
-        <w:t>\net7.0\bea_komplx_BeneZakarias.exe</w:t>
+          <w:rFonts w:ascii="Courier New" w:hAnsi="Courier New" w:cs="Courier New"/>
+          <w:sz w:val="20"/>
+          <w:szCs w:val="20"/>
+        </w:rPr>
+      </w:pPr>
+      <w:r>
+        <w:rPr>
+          <w:rFonts w:ascii="Courier New" w:hAnsi="Courier New" w:cs="Courier New"/>
+          <w:sz w:val="20"/>
+          <w:szCs w:val="20"/>
+        </w:rPr>
+        <w:t>Get-Content b1.txt | .\bin\Debug\net7.0\bea_komplx_BeneZakarias.exe</w:t>
       </w:r>
     </w:p>
     <w:p>
@@ -3891,45 +3820,13 @@
         <w:t xml:space="preserve"> napok</w:t>
       </w:r>
       <w:r>
-        <w:t xml:space="preserve"> száma (m) van. A következő n sor mindegyikében m darabszám szerepel, közülük az i-</w:t>
-      </w:r>
-      <w:proofErr w:type="spellStart"/>
-      <w:r>
-        <w:t>edik</w:t>
-      </w:r>
-      <w:proofErr w:type="spellEnd"/>
-      <w:r>
-        <w:t xml:space="preserve"> sorban a j-</w:t>
-      </w:r>
-      <w:proofErr w:type="spellStart"/>
-      <w:r>
-        <w:t>edik</w:t>
-      </w:r>
-      <w:proofErr w:type="spellEnd"/>
-      <w:r>
-        <w:t xml:space="preserve"> szám az i-</w:t>
-      </w:r>
-      <w:proofErr w:type="spellStart"/>
-      <w:r>
-        <w:t>edik</w:t>
-      </w:r>
-      <w:proofErr w:type="spellEnd"/>
-      <w:r>
-        <w:t xml:space="preserve"> </w:t>
+        <w:t xml:space="preserve"> száma (m) van. A következő n sor mindegyikében m darabszám szerepel, közülük az i-edik sorban a j-edik szám az i-edik </w:t>
       </w:r>
       <w:r>
         <w:t>településen</w:t>
       </w:r>
       <w:r>
-        <w:t xml:space="preserve"> a j-</w:t>
-      </w:r>
-      <w:proofErr w:type="spellStart"/>
-      <w:r>
-        <w:t>edik</w:t>
-      </w:r>
-      <w:proofErr w:type="spellEnd"/>
-      <w:r>
-        <w:t xml:space="preserve"> </w:t>
+        <w:t xml:space="preserve"> a j-edik </w:t>
       </w:r>
       <w:r>
         <w:t>nap</w:t>
@@ -4052,13 +3949,7 @@
         <w:t>A program ki</w:t>
       </w:r>
       <w:r>
-        <w:t xml:space="preserve">írja </w:t>
-      </w:r>
-      <w:r>
-        <w:tab/>
-      </w:r>
-      <w:r>
-        <w:t>a saját átlagánál melegebb napok számának csökkenő sorrendjében a településeket.</w:t>
+        <w:t>írja a saját átlagánál melegebb napok számának csökkenő sorrendjében a településeket.</w:t>
       </w:r>
     </w:p>
     <w:p>
@@ -4643,102 +4534,32 @@
         <w:pStyle w:val="Szf6vegtf6rzs"/>
       </w:pPr>
       <w:r>
+        <w:t xml:space="preserve">    telepulesek eleme N[1..n, 1..m]</w:t>
+      </w:r>
+    </w:p>
+    <w:p>
+      <w:pPr>
+        <w:pStyle w:val="Szf6vegtf6rzs"/>
+      </w:pPr>
+      <w:r>
+        <w:t>Ki: sorban_eredmeny eleme N[1..n]</w:t>
+      </w:r>
+    </w:p>
+    <w:p>
+      <w:pPr>
+        <w:pStyle w:val="Szf6vegtf6rzs"/>
+      </w:pPr>
+      <w:r>
+        <w:t>Fv: Atlag: N[1..m] -&gt; R, Atlag(telepules) =</w:t>
+      </w:r>
+    </w:p>
+    <w:p>
+      <w:pPr>
+        <w:pStyle w:val="Szf6vegtf6rzs"/>
+      </w:pPr>
+      <w:r>
         <w:t xml:space="preserve">    </w:t>
       </w:r>
-      <w:proofErr w:type="spellStart"/>
-      <w:r>
-        <w:t>telepulesek</w:t>
-      </w:r>
-      <w:proofErr w:type="spellEnd"/>
-      <w:r>
-        <w:t xml:space="preserve"> eleme </w:t>
-      </w:r>
-      <w:proofErr w:type="gramStart"/>
-      <w:r>
-        <w:t>N[</w:t>
-      </w:r>
-      <w:proofErr w:type="gramEnd"/>
-      <w:r>
-        <w:t>1..n, 1..m]</w:t>
-      </w:r>
-    </w:p>
-    <w:p>
-      <w:pPr>
-        <w:pStyle w:val="Szf6vegtf6rzs"/>
-      </w:pPr>
-      <w:r>
-        <w:t xml:space="preserve">Ki: </w:t>
-      </w:r>
-      <w:proofErr w:type="spellStart"/>
-      <w:r>
-        <w:t>sorban_eredmeny</w:t>
-      </w:r>
-      <w:proofErr w:type="spellEnd"/>
-      <w:r>
-        <w:t xml:space="preserve"> eleme N[</w:t>
-      </w:r>
-      <w:proofErr w:type="gramStart"/>
-      <w:r>
-        <w:t>1..</w:t>
-      </w:r>
-      <w:proofErr w:type="gramEnd"/>
-      <w:r>
-        <w:t>n]</w:t>
-      </w:r>
-    </w:p>
-    <w:p>
-      <w:pPr>
-        <w:pStyle w:val="Szf6vegtf6rzs"/>
-      </w:pPr>
-      <w:proofErr w:type="spellStart"/>
-      <w:r>
-        <w:t>Fv</w:t>
-      </w:r>
-      <w:proofErr w:type="spellEnd"/>
-      <w:r>
-        <w:t xml:space="preserve">: </w:t>
-      </w:r>
-      <w:proofErr w:type="spellStart"/>
-      <w:r>
-        <w:t>Atlag</w:t>
-      </w:r>
-      <w:proofErr w:type="spellEnd"/>
-      <w:r>
-        <w:t>: N[</w:t>
-      </w:r>
-      <w:proofErr w:type="gramStart"/>
-      <w:r>
-        <w:t>1..</w:t>
-      </w:r>
-      <w:proofErr w:type="gramEnd"/>
-      <w:r>
-        <w:t xml:space="preserve">m] -&gt; R, </w:t>
-      </w:r>
-      <w:proofErr w:type="spellStart"/>
-      <w:r>
-        <w:t>Atlag</w:t>
-      </w:r>
-      <w:proofErr w:type="spellEnd"/>
-      <w:r>
-        <w:t>(</w:t>
-      </w:r>
-      <w:proofErr w:type="spellStart"/>
-      <w:r>
-        <w:t>telepules</w:t>
-      </w:r>
-      <w:proofErr w:type="spellEnd"/>
-      <w:r>
-        <w:t>) =</w:t>
-      </w:r>
-    </w:p>
-    <w:p>
-      <w:pPr>
-        <w:pStyle w:val="Szf6vegtf6rzs"/>
-      </w:pPr>
-      <w:r>
-        <w:t xml:space="preserve">    </w:t>
-      </w:r>
-      <w:proofErr w:type="gramStart"/>
       <w:r>
         <w:rPr>
           <w:b/>
@@ -4747,80 +4568,23 @@
         <w:t>SZUMMA</w:t>
       </w:r>
       <w:r>
-        <w:t>(</w:t>
-      </w:r>
-      <w:proofErr w:type="gramEnd"/>
-      <w:r>
-        <w:t xml:space="preserve">i = 1..m, </w:t>
-      </w:r>
-      <w:proofErr w:type="spellStart"/>
-      <w:r>
-        <w:t>telepules</w:t>
-      </w:r>
-      <w:proofErr w:type="spellEnd"/>
-      <w:r>
-        <w:t>[i]) / m</w:t>
-      </w:r>
-    </w:p>
-    <w:p>
-      <w:pPr>
-        <w:pStyle w:val="Szf6vegtf6rzs"/>
-      </w:pPr>
-      <w:proofErr w:type="spellStart"/>
-      <w:r>
-        <w:t>Fv</w:t>
-      </w:r>
-      <w:proofErr w:type="spellEnd"/>
-      <w:r>
-        <w:t xml:space="preserve">: </w:t>
-      </w:r>
-      <w:proofErr w:type="spellStart"/>
-      <w:r>
-        <w:t>MelegebbNapokSzama</w:t>
-      </w:r>
-      <w:proofErr w:type="spellEnd"/>
-      <w:r>
-        <w:t>: N[</w:t>
-      </w:r>
-      <w:proofErr w:type="gramStart"/>
-      <w:r>
-        <w:t>1..</w:t>
-      </w:r>
-      <w:proofErr w:type="gramEnd"/>
-      <w:r>
-        <w:t xml:space="preserve">n], </w:t>
-      </w:r>
-      <w:proofErr w:type="spellStart"/>
-      <w:r>
-        <w:t>MelegebbNapokSzama</w:t>
-      </w:r>
-      <w:proofErr w:type="spellEnd"/>
-      <w:r>
-        <w:t>() =</w:t>
-      </w:r>
-    </w:p>
-    <w:p>
-      <w:pPr>
-        <w:pStyle w:val="Szf6vegtf6rzs"/>
-      </w:pPr>
-      <w:r>
-        <w:t xml:space="preserve">    minden i eleme </w:t>
-      </w:r>
-      <w:proofErr w:type="gramStart"/>
-      <w:r>
-        <w:t>1..</w:t>
-      </w:r>
-      <w:proofErr w:type="gramEnd"/>
-      <w:r>
-        <w:t xml:space="preserve">n : </w:t>
-      </w:r>
-      <w:proofErr w:type="spellStart"/>
-      <w:r>
-        <w:t>eredmeny</w:t>
-      </w:r>
-      <w:proofErr w:type="spellEnd"/>
-      <w:r>
-        <w:t>[i] =</w:t>
+        <w:t>(i = 1..m, telepules[i]) / m</w:t>
+      </w:r>
+    </w:p>
+    <w:p>
+      <w:pPr>
+        <w:pStyle w:val="Szf6vegtf6rzs"/>
+      </w:pPr>
+      <w:r>
+        <w:t>Fv: MelegebbNapokSzama: N[1..n], MelegebbNapokSzama() =</w:t>
+      </w:r>
+    </w:p>
+    <w:p>
+      <w:pPr>
+        <w:pStyle w:val="Szf6vegtf6rzs"/>
+      </w:pPr>
+      <w:r>
+        <w:t xml:space="preserve">    minden i eleme 1..n : eredmeny[i] =</w:t>
       </w:r>
     </w:p>
     <w:p>
@@ -4830,7 +4594,6 @@
       <w:r>
         <w:t xml:space="preserve">    </w:t>
       </w:r>
-      <w:proofErr w:type="gramStart"/>
       <w:r>
         <w:rPr>
           <w:b/>
@@ -4839,69 +4602,15 @@
         <w:t>DARAB</w:t>
       </w:r>
       <w:r>
-        <w:t>(</w:t>
-      </w:r>
-      <w:proofErr w:type="gramEnd"/>
-      <w:r>
-        <w:t xml:space="preserve">j = 1..m, </w:t>
-      </w:r>
-      <w:proofErr w:type="spellStart"/>
-      <w:r>
-        <w:t>telepulesek</w:t>
-      </w:r>
-      <w:proofErr w:type="spellEnd"/>
-      <w:r>
-        <w:t xml:space="preserve">[i][j] &gt; </w:t>
-      </w:r>
-      <w:proofErr w:type="spellStart"/>
-      <w:r>
-        <w:t>Atlag</w:t>
-      </w:r>
-      <w:proofErr w:type="spellEnd"/>
-      <w:r>
-        <w:t>(</w:t>
-      </w:r>
-      <w:proofErr w:type="spellStart"/>
-      <w:r>
-        <w:t>telepulesek</w:t>
-      </w:r>
-      <w:proofErr w:type="spellEnd"/>
-      <w:r>
-        <w:t>[i]))</w:t>
-      </w:r>
-    </w:p>
-    <w:p>
-      <w:pPr>
-        <w:pStyle w:val="Szf6vegtf6rzs"/>
-      </w:pPr>
-      <w:proofErr w:type="spellStart"/>
-      <w:r>
-        <w:t>Fv</w:t>
-      </w:r>
-      <w:proofErr w:type="spellEnd"/>
-      <w:r>
-        <w:t xml:space="preserve">: </w:t>
-      </w:r>
-      <w:proofErr w:type="spellStart"/>
-      <w:r>
-        <w:t>FindMaxIndex</w:t>
-      </w:r>
-      <w:proofErr w:type="spellEnd"/>
-      <w:r>
-        <w:t xml:space="preserve">: N, </w:t>
-      </w:r>
-      <w:proofErr w:type="spellStart"/>
-      <w:proofErr w:type="gramStart"/>
-      <w:r>
-        <w:t>FindMaxIndex</w:t>
-      </w:r>
-      <w:proofErr w:type="spellEnd"/>
-      <w:r>
-        <w:t>(</w:t>
-      </w:r>
-      <w:proofErr w:type="gramEnd"/>
-      <w:r>
-        <w:t>) =</w:t>
+        <w:t>(j = 1..m, telepulesek[i][j] &gt; Atlag(telepulesek[i]))</w:t>
+      </w:r>
+    </w:p>
+    <w:p>
+      <w:pPr>
+        <w:pStyle w:val="Szf6vegtf6rzs"/>
+      </w:pPr>
+      <w:r>
+        <w:t>Fv: FindMaxIndex: N, FindMaxIndex() =</w:t>
       </w:r>
     </w:p>
     <w:p>
@@ -4911,7 +4620,6 @@
       <w:r>
         <w:t xml:space="preserve">    </w:t>
       </w:r>
-      <w:proofErr w:type="gramStart"/>
       <w:r>
         <w:rPr>
           <w:b/>
@@ -4920,146 +4628,39 @@
         <w:t>MAX</w:t>
       </w:r>
       <w:r>
-        <w:t>(</w:t>
-      </w:r>
-      <w:proofErr w:type="gramEnd"/>
-      <w:r>
-        <w:t xml:space="preserve">i = 1..n, </w:t>
-      </w:r>
-      <w:proofErr w:type="spellStart"/>
-      <w:r>
-        <w:t>eredmeny</w:t>
-      </w:r>
-      <w:proofErr w:type="spellEnd"/>
-      <w:r>
-        <w:t xml:space="preserve">[i], </w:t>
-      </w:r>
-      <w:proofErr w:type="spellStart"/>
-      <w:r>
-        <w:t>eredmeny</w:t>
-      </w:r>
-      <w:proofErr w:type="spellEnd"/>
-      <w:r>
-        <w:t xml:space="preserve">[i] != -1) es </w:t>
-      </w:r>
-      <w:proofErr w:type="spellStart"/>
-      <w:r>
-        <w:t>eredmeny</w:t>
-      </w:r>
-      <w:proofErr w:type="spellEnd"/>
-      <w:r>
-        <w:t>[</w:t>
-      </w:r>
-      <w:proofErr w:type="spellStart"/>
-      <w:r>
-        <w:t>maxind</w:t>
-      </w:r>
-      <w:proofErr w:type="spellEnd"/>
-      <w:r>
-        <w:t xml:space="preserve">] = -1 </w:t>
-      </w:r>
-    </w:p>
-    <w:p>
-      <w:pPr>
-        <w:pStyle w:val="Szf6vegtf6rzs"/>
-      </w:pPr>
-      <w:proofErr w:type="spellStart"/>
-      <w:r>
-        <w:t>Sa</w:t>
-      </w:r>
-      <w:proofErr w:type="spellEnd"/>
-      <w:r>
-        <w:t xml:space="preserve">: </w:t>
-      </w:r>
-      <w:proofErr w:type="spellStart"/>
-      <w:r>
-        <w:t>eredmeny</w:t>
-      </w:r>
-      <w:proofErr w:type="spellEnd"/>
-      <w:r>
-        <w:t xml:space="preserve"> eleme N[</w:t>
-      </w:r>
-      <w:proofErr w:type="gramStart"/>
-      <w:r>
-        <w:t>1..</w:t>
-      </w:r>
-      <w:proofErr w:type="gramEnd"/>
-      <w:r>
-        <w:t>n]</w:t>
-      </w:r>
-    </w:p>
-    <w:p>
-      <w:pPr>
-        <w:pStyle w:val="Szf6vegtf6rzs"/>
-      </w:pPr>
-      <w:proofErr w:type="spellStart"/>
-      <w:r>
-        <w:t>Ef</w:t>
-      </w:r>
-      <w:proofErr w:type="spellEnd"/>
-      <w:r>
-        <w:t>: -</w:t>
-      </w:r>
-    </w:p>
-    <w:p>
-      <w:pPr>
-        <w:pStyle w:val="Szf6vegtf6rzs"/>
-      </w:pPr>
-      <w:proofErr w:type="spellStart"/>
-      <w:r>
-        <w:t>Uf</w:t>
-      </w:r>
-      <w:proofErr w:type="spellEnd"/>
-      <w:r>
-        <w:t xml:space="preserve">: </w:t>
-      </w:r>
-      <w:proofErr w:type="spellStart"/>
-      <w:r>
-        <w:t>sorban_eredmeny</w:t>
-      </w:r>
-      <w:proofErr w:type="spellEnd"/>
-      <w:r>
-        <w:t xml:space="preserve"> = minden i eleme N[</w:t>
-      </w:r>
-      <w:proofErr w:type="gramStart"/>
-      <w:r>
-        <w:t>1..</w:t>
-      </w:r>
-      <w:proofErr w:type="gramEnd"/>
-      <w:r>
-        <w:t xml:space="preserve">n] : </w:t>
-      </w:r>
-      <w:proofErr w:type="spellStart"/>
-      <w:r>
-        <w:t>sorban_eredmeny</w:t>
-      </w:r>
-      <w:proofErr w:type="spellEnd"/>
-      <w:r>
-        <w:t xml:space="preserve">[i] = </w:t>
-      </w:r>
-    </w:p>
-    <w:p>
-      <w:pPr>
-        <w:pStyle w:val="Szf6vegtf6rzs"/>
-      </w:pPr>
-      <w:r>
-        <w:t xml:space="preserve">                      </w:t>
-      </w:r>
-      <w:proofErr w:type="spellStart"/>
-      <w:r>
-        <w:t>FindMaxIndex</w:t>
-      </w:r>
-      <w:proofErr w:type="spellEnd"/>
-      <w:r>
-        <w:t>(</w:t>
-      </w:r>
-      <w:proofErr w:type="spellStart"/>
-      <w:r>
-        <w:t>eredmeny</w:t>
-      </w:r>
-      <w:proofErr w:type="spellEnd"/>
-      <w:r>
-        <w:t>)</w:t>
+        <w:t xml:space="preserve">(i = 1..n, eredmeny[i], eredmeny[i] != -1) es eredmeny[maxind] = -1 </w:t>
+      </w:r>
+    </w:p>
+    <w:p>
+      <w:pPr>
+        <w:pStyle w:val="Szf6vegtf6rzs"/>
+      </w:pPr>
+      <w:r>
+        <w:t>Sa: eredmeny eleme N[1..n]</w:t>
+      </w:r>
+    </w:p>
+    <w:p>
+      <w:pPr>
+        <w:pStyle w:val="Szf6vegtf6rzs"/>
+      </w:pPr>
+      <w:r>
+        <w:t>Ef: -</w:t>
+      </w:r>
+    </w:p>
+    <w:p>
+      <w:pPr>
+        <w:pStyle w:val="Szf6vegtf6rzs"/>
+      </w:pPr>
+      <w:r>
+        <w:t xml:space="preserve">Uf: sorban_eredmeny = minden i eleme N[1..n] : sorban_eredmeny[i] = </w:t>
+      </w:r>
+    </w:p>
+    <w:p>
+      <w:pPr>
+        <w:pStyle w:val="Szf6vegtf6rzs"/>
+      </w:pPr>
+      <w:r>
+        <w:t xml:space="preserve">                      FindMaxIndex(eredmeny)</w:t>
       </w:r>
     </w:p>
     <w:p>
@@ -5081,40 +4682,15 @@
       </w:r>
       <w:r>
         <w:br/>
-      </w:r>
-      <w:proofErr w:type="spellStart"/>
-      <w:proofErr w:type="gramStart"/>
-      <w:r>
-        <w:t>e..u</w:t>
-      </w:r>
-      <w:proofErr w:type="spellEnd"/>
-      <w:proofErr w:type="gramEnd"/>
-      <w:r>
-        <w:t xml:space="preserve"> ~ 1..m</w:t>
+        <w:t>e..u ~ 1..m</w:t>
       </w:r>
       <w:r>
         <w:br/>
-        <w:t xml:space="preserve">f(i) ~ </w:t>
-      </w:r>
-      <w:proofErr w:type="spellStart"/>
-      <w:r>
-        <w:t>telepules</w:t>
-      </w:r>
-      <w:proofErr w:type="spellEnd"/>
-      <w:r>
-        <w:t>[i]</w:t>
+        <w:t>f(i) ~ telepules[i]</w:t>
       </w:r>
       <w:r>
         <w:br/>
-        <w:t xml:space="preserve">s ~ </w:t>
-      </w:r>
-      <w:proofErr w:type="spellStart"/>
-      <w:r>
-        <w:t>Atlag</w:t>
-      </w:r>
-      <w:proofErr w:type="spellEnd"/>
-      <w:r>
-        <w:t>()</w:t>
+        <w:t>s ~ Atlag()</w:t>
       </w:r>
     </w:p>
     <w:p>
@@ -5131,56 +4707,15 @@
       </w:r>
       <w:r>
         <w:br/>
-      </w:r>
-      <w:proofErr w:type="spellStart"/>
-      <w:proofErr w:type="gramStart"/>
-      <w:r>
-        <w:t>e..u</w:t>
-      </w:r>
-      <w:proofErr w:type="spellEnd"/>
-      <w:proofErr w:type="gramEnd"/>
-      <w:r>
-        <w:t xml:space="preserve"> ~ 1..m</w:t>
+        <w:t>e..u ~ 1..m</w:t>
       </w:r>
       <w:r>
         <w:br/>
-        <w:t xml:space="preserve">T(i) ~ </w:t>
-      </w:r>
-      <w:proofErr w:type="spellStart"/>
-      <w:r>
-        <w:t>telepulesek</w:t>
-      </w:r>
-      <w:proofErr w:type="spellEnd"/>
-      <w:r>
-        <w:t xml:space="preserve">[i][j] &gt; </w:t>
-      </w:r>
-      <w:proofErr w:type="spellStart"/>
-      <w:r>
-        <w:t>Atlag</w:t>
-      </w:r>
-      <w:proofErr w:type="spellEnd"/>
-      <w:r>
-        <w:t>(</w:t>
-      </w:r>
-      <w:proofErr w:type="spellStart"/>
-      <w:r>
-        <w:t>telepulesek</w:t>
-      </w:r>
-      <w:proofErr w:type="spellEnd"/>
-      <w:r>
-        <w:t>[i])</w:t>
+        <w:t>T(i) ~ telepulesek[i][j] &gt; Atlag(telepulesek[i])</w:t>
       </w:r>
       <w:r>
         <w:br/>
-        <w:t xml:space="preserve">db ~ </w:t>
-      </w:r>
-      <w:proofErr w:type="spellStart"/>
-      <w:r>
-        <w:t>MelegebbNapokSzama</w:t>
-      </w:r>
-      <w:proofErr w:type="spellEnd"/>
-      <w:r>
-        <w:t>()</w:t>
+        <w:t>db ~ MelegebbNapokSzama()</w:t>
       </w:r>
     </w:p>
     <w:p>
@@ -5197,16 +4732,7 @@
       </w:r>
       <w:r>
         <w:br/>
-      </w:r>
-      <w:proofErr w:type="spellStart"/>
-      <w:proofErr w:type="gramStart"/>
-      <w:r>
-        <w:t>e..u</w:t>
-      </w:r>
-      <w:proofErr w:type="spellEnd"/>
-      <w:proofErr w:type="gramEnd"/>
-      <w:r>
-        <w:t xml:space="preserve"> ~ 1..n</w:t>
+        <w:t>e..u ~ 1..n</w:t>
       </w:r>
     </w:p>
     <w:p>
@@ -5215,71 +4741,15 @@
       </w:pPr>
       <w:r>
         <w:lastRenderedPageBreak/>
-        <w:t xml:space="preserve">f(i) ~ </w:t>
-      </w:r>
-      <w:proofErr w:type="spellStart"/>
-      <w:r>
-        <w:t>eredmeny</w:t>
-      </w:r>
-      <w:proofErr w:type="spellEnd"/>
-      <w:r>
-        <w:t>[i]</w:t>
+        <w:t>f(i) ~ eredmeny[i]</w:t>
       </w:r>
       <w:r>
         <w:br/>
-        <w:t xml:space="preserve">T(i) ~ </w:t>
-      </w:r>
-      <w:proofErr w:type="spellStart"/>
-      <w:r>
-        <w:t>eredmeny</w:t>
-      </w:r>
-      <w:proofErr w:type="spellEnd"/>
-      <w:r>
-        <w:t>[i</w:t>
-      </w:r>
-      <w:proofErr w:type="gramStart"/>
-      <w:r>
-        <w:t>] !</w:t>
-      </w:r>
-      <w:proofErr w:type="gramEnd"/>
-      <w:r>
-        <w:t>= -1</w:t>
+        <w:t>T(i) ~ eredmeny[i] != -1</w:t>
       </w:r>
       <w:r>
         <w:br/>
-        <w:t>(</w:t>
-      </w:r>
-      <w:proofErr w:type="spellStart"/>
-      <w:r>
-        <w:t>maxert</w:t>
-      </w:r>
-      <w:proofErr w:type="spellEnd"/>
-      <w:r>
-        <w:t xml:space="preserve">, </w:t>
-      </w:r>
-      <w:proofErr w:type="spellStart"/>
-      <w:r>
-        <w:t>maxind</w:t>
-      </w:r>
-      <w:proofErr w:type="spellEnd"/>
-      <w:r>
-        <w:t>) = (</w:t>
-      </w:r>
-      <w:proofErr w:type="spellStart"/>
-      <w:r>
-        <w:t>FindMaxIndex</w:t>
-      </w:r>
-      <w:proofErr w:type="spellEnd"/>
-      <w:r>
-        <w:t xml:space="preserve">(), </w:t>
-      </w:r>
-      <w:proofErr w:type="spellStart"/>
-      <w:r>
-        <w:t>maxind</w:t>
-      </w:r>
-      <w:proofErr w:type="spellEnd"/>
-      <w:r>
-        <w:t>)</w:t>
+        <w:t>(maxert, maxind) = (FindMaxIndex(), maxind)</w:t>
       </w:r>
     </w:p>
     <w:p>
@@ -5657,14 +5127,12 @@
         </w:rPr>
         <w:t xml:space="preserve"> </w:t>
       </w:r>
-      <w:proofErr w:type="spellStart"/>
       <w:r>
         <w:rPr>
           <w:rFonts w:ascii="Times New Roman" w:hAnsi="Times New Roman" w:cs="Times New Roman"/>
         </w:rPr>
         <w:t>exe</w:t>
       </w:r>
-      <w:proofErr w:type="spellEnd"/>
       <w:r>
         <w:rPr>
           <w:rFonts w:ascii="Times New Roman" w:hAnsi="Times New Roman" w:cs="Times New Roman"/>
@@ -5765,21 +5233,7 @@
         <w:rPr>
           <w:rFonts w:ascii="Times New Roman" w:hAnsi="Times New Roman" w:cs="Times New Roman"/>
         </w:rPr>
-        <w:t xml:space="preserve">Visual </w:t>
-      </w:r>
-      <w:proofErr w:type="spellStart"/>
-      <w:r>
-        <w:rPr>
-          <w:rFonts w:ascii="Times New Roman" w:hAnsi="Times New Roman" w:cs="Times New Roman"/>
-        </w:rPr>
-        <w:t>Studio</w:t>
-      </w:r>
-      <w:proofErr w:type="spellEnd"/>
-      <w:r>
-        <w:rPr>
-          <w:rFonts w:ascii="Times New Roman" w:hAnsi="Times New Roman" w:cs="Times New Roman"/>
-        </w:rPr>
-        <w:t xml:space="preserve"> 20</w:t>
+        <w:t>Visual Studio 20</w:t>
       </w:r>
       <w:r>
         <w:rPr>
@@ -5869,49 +5323,7 @@
         <w:rPr>
           <w:rFonts w:ascii="Times New Roman" w:hAnsi="Times New Roman" w:cs="Times New Roman"/>
         </w:rPr>
-        <w:t xml:space="preserve"> vagy </w:t>
-      </w:r>
-      <w:proofErr w:type="spellStart"/>
-      <w:r>
-        <w:rPr>
-          <w:rFonts w:ascii="Times New Roman" w:hAnsi="Times New Roman" w:cs="Times New Roman"/>
-        </w:rPr>
-        <w:t>dotnet</w:t>
-      </w:r>
-      <w:proofErr w:type="spellEnd"/>
-      <w:r>
-        <w:rPr>
-          <w:rFonts w:ascii="Times New Roman" w:hAnsi="Times New Roman" w:cs="Times New Roman"/>
-        </w:rPr>
-        <w:t xml:space="preserve"> </w:t>
-      </w:r>
-      <w:proofErr w:type="spellStart"/>
-      <w:r>
-        <w:rPr>
-          <w:rFonts w:ascii="Times New Roman" w:hAnsi="Times New Roman" w:cs="Times New Roman"/>
-        </w:rPr>
-        <w:t>run</w:t>
-      </w:r>
-      <w:proofErr w:type="spellEnd"/>
-      <w:r>
-        <w:rPr>
-          <w:rFonts w:ascii="Times New Roman" w:hAnsi="Times New Roman" w:cs="Times New Roman"/>
-        </w:rPr>
-        <w:t xml:space="preserve"> a terminálban (</w:t>
-      </w:r>
-      <w:proofErr w:type="spellStart"/>
-      <w:r>
-        <w:rPr>
-          <w:rFonts w:ascii="Times New Roman" w:hAnsi="Times New Roman" w:cs="Times New Roman"/>
-        </w:rPr>
-        <w:t>dotnet</w:t>
-      </w:r>
-      <w:proofErr w:type="spellEnd"/>
-      <w:r>
-        <w:rPr>
-          <w:rFonts w:ascii="Times New Roman" w:hAnsi="Times New Roman" w:cs="Times New Roman"/>
-        </w:rPr>
-        <w:t xml:space="preserve"> 7.0)</w:t>
+        <w:t xml:space="preserve"> vagy dotnet run a terminálban (dotnet 7.0)</w:t>
       </w:r>
       <w:r>
         <w:rPr>
@@ -6030,7 +5442,6 @@
         </w:rPr>
         <w:t xml:space="preserve"> </w:t>
       </w:r>
-      <w:proofErr w:type="spellStart"/>
       <w:r>
         <w:rPr>
           <w:rStyle w:val="Hangsfalyoze1s"/>
@@ -6040,19 +5451,7 @@
           <w:sz w:val="20"/>
           <w:szCs w:val="20"/>
         </w:rPr>
-        <w:t>bea_komplx_BeneZakarias</w:t>
-      </w:r>
-      <w:proofErr w:type="spellEnd"/>
-      <w:r>
-        <w:rPr>
-          <w:rStyle w:val="Hangsfalyoze1s"/>
-          <w:rFonts w:ascii="Courier New" w:hAnsi="Courier New" w:cs="Courier New"/>
-          <w:i w:val="0"/>
-          <w:iCs w:val="0"/>
-          <w:sz w:val="20"/>
-          <w:szCs w:val="20"/>
-        </w:rPr>
-        <w:t xml:space="preserve"> </w:t>
+        <w:t xml:space="preserve">bea_komplx_BeneZakarias </w:t>
       </w:r>
       <w:r>
         <w:rPr>
@@ -6451,7 +5850,6 @@
                 <w:rFonts w:ascii="Times New Roman" w:hAnsi="Times New Roman" w:cs="Times New Roman"/>
               </w:rPr>
             </w:pPr>
-            <w:proofErr w:type="spellStart"/>
             <w:r>
               <w:rPr>
                 <w:rStyle w:val="Hangsfalyoze1s"/>
@@ -6463,7 +5861,6 @@
               </w:rPr>
               <w:t>bea_komplx_BeneZakarias</w:t>
             </w:r>
-            <w:proofErr w:type="spellEnd"/>
             <w:r>
               <w:rPr>
                 <w:rStyle w:val="Hangsfalyoze1s"/>
@@ -6475,7 +5872,6 @@
               </w:rPr>
               <w:t>\</w:t>
             </w:r>
-            <w:proofErr w:type="spellStart"/>
             <w:r>
               <w:rPr>
                 <w:rStyle w:val="Hangsfalyoze1s"/>
@@ -6485,19 +5881,7 @@
                 <w:sz w:val="20"/>
                 <w:szCs w:val="20"/>
               </w:rPr>
-              <w:t>obj</w:t>
-            </w:r>
-            <w:proofErr w:type="spellEnd"/>
-            <w:r>
-              <w:rPr>
-                <w:rStyle w:val="Hangsfalyoze1s"/>
-                <w:rFonts w:ascii="Courier New" w:hAnsi="Courier New" w:cs="Courier New"/>
-                <w:i w:val="0"/>
-                <w:iCs w:val="0"/>
-                <w:sz w:val="20"/>
-                <w:szCs w:val="20"/>
-              </w:rPr>
-              <w:t>\</w:t>
+              <w:t>obj\</w:t>
             </w:r>
           </w:p>
         </w:tc>
@@ -6615,27 +5999,7 @@
                 <w:szCs w:val="20"/>
                 <w:lang w:val="en-GB"/>
               </w:rPr>
-              <w:t>_</w:t>
-            </w:r>
-            <w:proofErr w:type="spellStart"/>
-            <w:r>
-              <w:rPr>
-                <w:rFonts w:ascii="Courier New" w:hAnsi="Courier New" w:cs="Courier New"/>
-                <w:sz w:val="20"/>
-                <w:szCs w:val="20"/>
-                <w:lang w:val="en-GB"/>
-              </w:rPr>
-              <w:t>komplx_BeneZakarias</w:t>
-            </w:r>
-            <w:proofErr w:type="spellEnd"/>
-            <w:r>
-              <w:rPr>
-                <w:rFonts w:ascii="Courier New" w:hAnsi="Courier New" w:cs="Courier New"/>
-                <w:sz w:val="20"/>
-                <w:szCs w:val="20"/>
-                <w:lang w:val="en-GB"/>
-              </w:rPr>
-              <w:t>\1fazis</w:t>
+              <w:t>_komplx_BeneZakarias\1fazis</w:t>
             </w:r>
           </w:p>
         </w:tc>
@@ -6724,7 +6088,6 @@
                 <w:rFonts w:ascii="Times New Roman" w:hAnsi="Times New Roman" w:cs="Times New Roman"/>
               </w:rPr>
             </w:pPr>
-            <w:proofErr w:type="spellStart"/>
             <w:r>
               <w:rPr>
                 <w:rStyle w:val="Hangsfalyoze1s"/>
@@ -6747,7 +6110,6 @@
               </w:rPr>
               <w:t>ea</w:t>
             </w:r>
-            <w:proofErr w:type="spellEnd"/>
             <w:r>
               <w:rPr>
                 <w:rStyle w:val="Hangsfalyoze1s"/>
@@ -6758,9 +6120,8 @@
                 <w:szCs w:val="20"/>
                 <w:lang w:val="en-GB"/>
               </w:rPr>
-              <w:t>_</w:t>
-            </w:r>
-            <w:proofErr w:type="spellStart"/>
+              <w:t>_komplx_BeneZakarias</w:t>
+            </w:r>
             <w:r>
               <w:rPr>
                 <w:rStyle w:val="Hangsfalyoze1s"/>
@@ -6769,11 +6130,9 @@
                 <w:iCs w:val="0"/>
                 <w:sz w:val="20"/>
                 <w:szCs w:val="20"/>
-                <w:lang w:val="en-GB"/>
-              </w:rPr>
-              <w:t>komplx_BeneZakarias</w:t>
-            </w:r>
-            <w:proofErr w:type="spellEnd"/>
+              </w:rPr>
+              <w:t>\</w:t>
+            </w:r>
             <w:r>
               <w:rPr>
                 <w:rStyle w:val="Hangsfalyoze1s"/>
@@ -6783,9 +6142,8 @@
                 <w:sz w:val="20"/>
                 <w:szCs w:val="20"/>
               </w:rPr>
-              <w:t>\</w:t>
-            </w:r>
-            <w:proofErr w:type="spellStart"/>
+              <w:t>Program</w:t>
+            </w:r>
             <w:r>
               <w:rPr>
                 <w:rStyle w:val="Hangsfalyoze1s"/>
@@ -6795,7 +6153,7 @@
                 <w:sz w:val="20"/>
                 <w:szCs w:val="20"/>
               </w:rPr>
-              <w:t>Program</w:t>
+              <w:t>.</w:t>
             </w:r>
             <w:r>
               <w:rPr>
@@ -6806,7 +6164,7 @@
                 <w:sz w:val="20"/>
                 <w:szCs w:val="20"/>
               </w:rPr>
-              <w:t>.</w:t>
+              <w:t>c</w:t>
             </w:r>
             <w:r>
               <w:rPr>
@@ -6817,20 +6175,8 @@
                 <w:sz w:val="20"/>
                 <w:szCs w:val="20"/>
               </w:rPr>
-              <w:t>c</w:t>
-            </w:r>
-            <w:r>
-              <w:rPr>
-                <w:rStyle w:val="Hangsfalyoze1s"/>
-                <w:rFonts w:ascii="Courier New" w:hAnsi="Courier New" w:cs="Courier New"/>
-                <w:i w:val="0"/>
-                <w:iCs w:val="0"/>
-                <w:sz w:val="20"/>
-                <w:szCs w:val="20"/>
-              </w:rPr>
               <w:t>s</w:t>
             </w:r>
-            <w:proofErr w:type="spellEnd"/>
           </w:p>
         </w:tc>
         <w:tc>
@@ -6934,7 +6280,6 @@
                 <w:rFonts w:ascii="Times New Roman" w:hAnsi="Times New Roman" w:cs="Times New Roman"/>
               </w:rPr>
             </w:pPr>
-            <w:proofErr w:type="spellStart"/>
             <w:r>
               <w:rPr>
                 <w:rStyle w:val="Hangsfalyoze1s"/>
@@ -6946,7 +6291,6 @@
               </w:rPr>
               <w:t>bea</w:t>
             </w:r>
-            <w:proofErr w:type="spellEnd"/>
             <w:r>
               <w:rPr>
                 <w:rStyle w:val="Hangsfalyoze1s"/>
@@ -6957,22 +6301,8 @@
                 <w:szCs w:val="20"/>
                 <w:lang w:val="en-GB"/>
               </w:rPr>
-              <w:t>_</w:t>
-            </w:r>
-            <w:proofErr w:type="spellStart"/>
-            <w:r>
-              <w:rPr>
-                <w:rStyle w:val="Hangsfalyoze1s"/>
-                <w:rFonts w:ascii="Courier New" w:hAnsi="Courier New" w:cs="Courier New"/>
-                <w:i w:val="0"/>
-                <w:iCs w:val="0"/>
-                <w:sz w:val="20"/>
-                <w:szCs w:val="20"/>
-                <w:lang w:val="en-GB"/>
-              </w:rPr>
-              <w:t>komplx_BeneZakarias</w:t>
-            </w:r>
-            <w:proofErr w:type="spellEnd"/>
+              <w:t>_komplx_BeneZakarias</w:t>
+            </w:r>
             <w:r>
               <w:rPr>
                 <w:rStyle w:val="Hangsfalyoze1s"/>
@@ -7060,7 +6390,6 @@
                 <w:rFonts w:ascii="Times New Roman" w:hAnsi="Times New Roman" w:cs="Times New Roman"/>
               </w:rPr>
             </w:pPr>
-            <w:proofErr w:type="spellStart"/>
             <w:r>
               <w:rPr>
                 <w:rStyle w:val="Hangsfalyoze1s"/>
@@ -7072,7 +6401,6 @@
               </w:rPr>
               <w:t>bea</w:t>
             </w:r>
-            <w:proofErr w:type="spellEnd"/>
             <w:r>
               <w:rPr>
                 <w:rStyle w:val="Hangsfalyoze1s"/>
@@ -7083,22 +6411,8 @@
                 <w:szCs w:val="20"/>
                 <w:lang w:val="en-GB"/>
               </w:rPr>
-              <w:t>_</w:t>
-            </w:r>
-            <w:proofErr w:type="spellStart"/>
-            <w:r>
-              <w:rPr>
-                <w:rStyle w:val="Hangsfalyoze1s"/>
-                <w:rFonts w:ascii="Courier New" w:hAnsi="Courier New" w:cs="Courier New"/>
-                <w:i w:val="0"/>
-                <w:iCs w:val="0"/>
-                <w:sz w:val="20"/>
-                <w:szCs w:val="20"/>
-                <w:lang w:val="en-GB"/>
-              </w:rPr>
-              <w:t>komplx_BeneZakarias</w:t>
-            </w:r>
-            <w:proofErr w:type="spellEnd"/>
+              <w:t>_komplx_BeneZakarias</w:t>
+            </w:r>
             <w:r>
               <w:rPr>
                 <w:rStyle w:val="Hangsfalyoze1s"/>
@@ -7200,7 +6514,6 @@
                 <w:rFonts w:ascii="Times New Roman" w:hAnsi="Times New Roman" w:cs="Times New Roman"/>
               </w:rPr>
             </w:pPr>
-            <w:proofErr w:type="spellStart"/>
             <w:r>
               <w:rPr>
                 <w:rStyle w:val="Hangsfalyoze1s"/>
@@ -7212,7 +6525,6 @@
               </w:rPr>
               <w:t>bea</w:t>
             </w:r>
-            <w:proofErr w:type="spellEnd"/>
             <w:r>
               <w:rPr>
                 <w:rStyle w:val="Hangsfalyoze1s"/>
@@ -7223,22 +6535,8 @@
                 <w:szCs w:val="20"/>
                 <w:lang w:val="en-GB"/>
               </w:rPr>
-              <w:t>_</w:t>
-            </w:r>
-            <w:proofErr w:type="spellStart"/>
-            <w:r>
-              <w:rPr>
-                <w:rStyle w:val="Hangsfalyoze1s"/>
-                <w:rFonts w:ascii="Courier New" w:hAnsi="Courier New" w:cs="Courier New"/>
-                <w:i w:val="0"/>
-                <w:iCs w:val="0"/>
-                <w:sz w:val="20"/>
-                <w:szCs w:val="20"/>
-                <w:lang w:val="en-GB"/>
-              </w:rPr>
-              <w:t>komplx_BeneZakarias</w:t>
-            </w:r>
-            <w:proofErr w:type="spellEnd"/>
+              <w:t>_komplx_BeneZakarias</w:t>
+            </w:r>
             <w:r>
               <w:rPr>
                 <w:rStyle w:val="Hangsfalyoze1s"/>
@@ -7327,7 +6625,6 @@
                 <w:rFonts w:ascii="Times New Roman" w:hAnsi="Times New Roman" w:cs="Times New Roman"/>
               </w:rPr>
             </w:pPr>
-            <w:proofErr w:type="spellStart"/>
             <w:r>
               <w:rPr>
                 <w:rStyle w:val="Hangsfalyoze1s"/>
@@ -7339,7 +6636,6 @@
               </w:rPr>
               <w:t>bea</w:t>
             </w:r>
-            <w:proofErr w:type="spellEnd"/>
             <w:r>
               <w:rPr>
                 <w:rStyle w:val="Hangsfalyoze1s"/>
@@ -7350,22 +6646,8 @@
                 <w:szCs w:val="20"/>
                 <w:lang w:val="en-GB"/>
               </w:rPr>
-              <w:t>_</w:t>
-            </w:r>
-            <w:proofErr w:type="spellStart"/>
-            <w:r>
-              <w:rPr>
-                <w:rStyle w:val="Hangsfalyoze1s"/>
-                <w:rFonts w:ascii="Courier New" w:hAnsi="Courier New" w:cs="Courier New"/>
-                <w:i w:val="0"/>
-                <w:iCs w:val="0"/>
-                <w:sz w:val="20"/>
-                <w:szCs w:val="20"/>
-                <w:lang w:val="en-GB"/>
-              </w:rPr>
-              <w:t>komplx_BeneZakarias</w:t>
-            </w:r>
-            <w:proofErr w:type="spellEnd"/>
+              <w:t>_komplx_BeneZakarias</w:t>
+            </w:r>
             <w:r>
               <w:rPr>
                 <w:rStyle w:val="Hangsfalyoze1s"/>
@@ -7454,7 +6736,6 @@
                 <w:rFonts w:ascii="Times New Roman" w:hAnsi="Times New Roman" w:cs="Times New Roman"/>
               </w:rPr>
             </w:pPr>
-            <w:proofErr w:type="spellStart"/>
             <w:r>
               <w:rPr>
                 <w:rStyle w:val="Hangsfalyoze1s"/>
@@ -7466,7 +6747,6 @@
               </w:rPr>
               <w:t>bea</w:t>
             </w:r>
-            <w:proofErr w:type="spellEnd"/>
             <w:r>
               <w:rPr>
                 <w:rStyle w:val="Hangsfalyoze1s"/>
@@ -7477,22 +6757,8 @@
                 <w:szCs w:val="20"/>
                 <w:lang w:val="en-GB"/>
               </w:rPr>
-              <w:t>_</w:t>
-            </w:r>
-            <w:proofErr w:type="spellStart"/>
-            <w:r>
-              <w:rPr>
-                <w:rStyle w:val="Hangsfalyoze1s"/>
-                <w:rFonts w:ascii="Courier New" w:hAnsi="Courier New" w:cs="Courier New"/>
-                <w:i w:val="0"/>
-                <w:iCs w:val="0"/>
-                <w:sz w:val="20"/>
-                <w:szCs w:val="20"/>
-                <w:lang w:val="en-GB"/>
-              </w:rPr>
-              <w:t>komplx_BeneZakarias</w:t>
-            </w:r>
-            <w:proofErr w:type="spellEnd"/>
+              <w:t>_komplx_BeneZakarias</w:t>
+            </w:r>
             <w:r>
               <w:rPr>
                 <w:rStyle w:val="Hangsfalyoze1s"/>
@@ -7626,7 +6892,6 @@
                 <w:szCs w:val="20"/>
               </w:rPr>
             </w:pPr>
-            <w:proofErr w:type="spellStart"/>
             <w:r>
               <w:rPr>
                 <w:rStyle w:val="Hangsfalyoze1s"/>
@@ -7638,7 +6903,6 @@
               </w:rPr>
               <w:t>bea</w:t>
             </w:r>
-            <w:proofErr w:type="spellEnd"/>
             <w:r>
               <w:rPr>
                 <w:rStyle w:val="Hangsfalyoze1s"/>
@@ -7649,22 +6913,8 @@
                 <w:szCs w:val="20"/>
                 <w:lang w:val="en-GB"/>
               </w:rPr>
-              <w:t>_</w:t>
-            </w:r>
-            <w:proofErr w:type="spellStart"/>
-            <w:r>
-              <w:rPr>
-                <w:rStyle w:val="Hangsfalyoze1s"/>
-                <w:rFonts w:ascii="Courier New" w:hAnsi="Courier New" w:cs="Courier New"/>
-                <w:i w:val="0"/>
-                <w:iCs w:val="0"/>
-                <w:sz w:val="20"/>
-                <w:szCs w:val="20"/>
-                <w:lang w:val="en-GB"/>
-              </w:rPr>
-              <w:t>komplx_BeneZakarias</w:t>
-            </w:r>
-            <w:proofErr w:type="spellEnd"/>
+              <w:t>_komplx_BeneZakarias</w:t>
+            </w:r>
             <w:r>
               <w:rPr>
                 <w:rStyle w:val="Hangsfalyoze1s"/>
@@ -7879,13 +7129,8 @@
         <w:keepLines/>
       </w:pPr>
       <w:r>
-        <w:t xml:space="preserve">Bene </w:t>
-      </w:r>
-      <w:proofErr w:type="spellStart"/>
-      <w:r>
-        <w:t>Zakarias</w:t>
-      </w:r>
-      <w:proofErr w:type="spellEnd"/>
+        <w:t>Bene Zakarias</w:t>
+      </w:r>
     </w:p>
     <w:p>
       <w:pPr>
@@ -7922,13 +7167,8 @@
         <w:keepNext/>
         <w:keepLines/>
       </w:pPr>
-      <w:proofErr w:type="spellStart"/>
-      <w:r>
-        <w:t>Biro</w:t>
-      </w:r>
-      <w:proofErr w:type="spellEnd"/>
-      <w:r>
-        <w:t xml:space="preserve"> feladat: Az átlagnál melegebb napok száma szerinti sorrend</w:t>
+      <w:r>
+        <w:t>Biro feladat: Az átlagnál melegebb napok száma szerinti sorrend</w:t>
       </w:r>
     </w:p>
     <w:p>
@@ -7954,13 +7194,8 @@
         <w:keepNext/>
         <w:keepLines/>
       </w:pPr>
-      <w:proofErr w:type="spellStart"/>
-      <w:r>
-        <w:t>using</w:t>
-      </w:r>
-      <w:proofErr w:type="spellEnd"/>
-      <w:r>
-        <w:t xml:space="preserve"> System;</w:t>
+      <w:r>
+        <w:t>using System;</w:t>
       </w:r>
     </w:p>
     <w:p>
@@ -7969,23 +7204,8 @@
         <w:keepNext/>
         <w:keepLines/>
       </w:pPr>
-      <w:proofErr w:type="spellStart"/>
-      <w:r>
-        <w:t>using</w:t>
-      </w:r>
-      <w:proofErr w:type="spellEnd"/>
-      <w:r>
-        <w:t xml:space="preserve"> </w:t>
-      </w:r>
-      <w:proofErr w:type="spellStart"/>
-      <w:proofErr w:type="gramStart"/>
-      <w:r>
-        <w:t>System.Collections.Generic</w:t>
-      </w:r>
-      <w:proofErr w:type="spellEnd"/>
-      <w:proofErr w:type="gramEnd"/>
-      <w:r>
-        <w:t>;</w:t>
+      <w:r>
+        <w:t>using System.Collections.Generic;</w:t>
       </w:r>
     </w:p>
     <w:p>
@@ -8001,21 +7221,8 @@
         <w:keepNext/>
         <w:keepLines/>
       </w:pPr>
-      <w:proofErr w:type="spellStart"/>
-      <w:r>
-        <w:t>class</w:t>
-      </w:r>
-      <w:proofErr w:type="spellEnd"/>
-      <w:r>
-        <w:t xml:space="preserve"> </w:t>
-      </w:r>
-      <w:proofErr w:type="spellStart"/>
-      <w:r>
-        <w:t>IdojarasElorejelzes</w:t>
-      </w:r>
-      <w:proofErr w:type="spellEnd"/>
-      <w:r>
-        <w:t xml:space="preserve"> {</w:t>
+      <w:r>
+        <w:t>class IdojarasElorejelzes {</w:t>
       </w:r>
     </w:p>
     <w:p>
@@ -8025,23 +7232,7 @@
         <w:keepLines/>
       </w:pPr>
       <w:r>
-        <w:t xml:space="preserve">    </w:t>
-      </w:r>
-      <w:proofErr w:type="spellStart"/>
-      <w:r>
-        <w:t>static</w:t>
-      </w:r>
-      <w:proofErr w:type="spellEnd"/>
-      <w:r>
-        <w:t xml:space="preserve"> List&lt;List&lt;int&gt;&gt; </w:t>
-      </w:r>
-      <w:proofErr w:type="gramStart"/>
-      <w:r>
-        <w:t>Beolvas(</w:t>
-      </w:r>
-      <w:proofErr w:type="gramEnd"/>
-      <w:r>
-        <w:t>) {</w:t>
+        <w:t xml:space="preserve">    static List&lt;List&lt;int&gt;&gt; Beolvas() {</w:t>
       </w:r>
     </w:p>
     <w:p>
@@ -8051,23 +7242,7 @@
         <w:keepLines/>
       </w:pPr>
       <w:r>
-        <w:t xml:space="preserve">        </w:t>
-      </w:r>
-      <w:proofErr w:type="spellStart"/>
-      <w:r>
-        <w:t>if</w:t>
-      </w:r>
-      <w:proofErr w:type="spellEnd"/>
-      <w:r>
-        <w:t xml:space="preserve"> (</w:t>
-      </w:r>
-      <w:proofErr w:type="spellStart"/>
-      <w:r>
-        <w:t>Console.IsInputRedirected</w:t>
-      </w:r>
-      <w:proofErr w:type="spellEnd"/>
-      <w:r>
-        <w:t>) {</w:t>
+        <w:t xml:space="preserve">        if (Console.IsInputRedirected) {</w:t>
       </w:r>
     </w:p>
     <w:p>
@@ -8077,28 +7252,7 @@
         <w:keepLines/>
       </w:pPr>
       <w:r>
-        <w:t xml:space="preserve">            </w:t>
-      </w:r>
-      <w:proofErr w:type="spellStart"/>
-      <w:r>
-        <w:t>return</w:t>
-      </w:r>
-      <w:proofErr w:type="spellEnd"/>
-      <w:r>
-        <w:t xml:space="preserve"> </w:t>
-      </w:r>
-      <w:proofErr w:type="spellStart"/>
-      <w:proofErr w:type="gramStart"/>
-      <w:r>
-        <w:t>BeolvasBiro</w:t>
-      </w:r>
-      <w:proofErr w:type="spellEnd"/>
-      <w:r>
-        <w:t>(</w:t>
-      </w:r>
-      <w:proofErr w:type="gramEnd"/>
-      <w:r>
-        <w:t>);</w:t>
+        <w:t xml:space="preserve">            return BeolvasBiro();</w:t>
       </w:r>
     </w:p>
     <w:p>
@@ -8118,15 +7272,7 @@
         <w:keepLines/>
       </w:pPr>
       <w:r>
-        <w:t xml:space="preserve">        </w:t>
-      </w:r>
-      <w:proofErr w:type="spellStart"/>
-      <w:r>
-        <w:t>else</w:t>
-      </w:r>
-      <w:proofErr w:type="spellEnd"/>
-      <w:r>
-        <w:t xml:space="preserve"> {</w:t>
+        <w:t xml:space="preserve">        else {</w:t>
       </w:r>
     </w:p>
     <w:p>
@@ -8136,28 +7282,7 @@
         <w:keepLines/>
       </w:pPr>
       <w:r>
-        <w:t xml:space="preserve">            </w:t>
-      </w:r>
-      <w:proofErr w:type="spellStart"/>
-      <w:r>
-        <w:t>return</w:t>
-      </w:r>
-      <w:proofErr w:type="spellEnd"/>
-      <w:r>
-        <w:t xml:space="preserve"> </w:t>
-      </w:r>
-      <w:proofErr w:type="spellStart"/>
-      <w:proofErr w:type="gramStart"/>
-      <w:r>
-        <w:t>BeolvasKezi</w:t>
-      </w:r>
-      <w:proofErr w:type="spellEnd"/>
-      <w:r>
-        <w:t>(</w:t>
-      </w:r>
-      <w:proofErr w:type="gramEnd"/>
-      <w:r>
-        <w:t>);</w:t>
+        <w:t xml:space="preserve">            return BeolvasKezi();</w:t>
       </w:r>
     </w:p>
     <w:p>
@@ -8194,28 +7319,7 @@
         <w:keepLines/>
       </w:pPr>
       <w:r>
-        <w:t xml:space="preserve">    </w:t>
-      </w:r>
-      <w:proofErr w:type="spellStart"/>
-      <w:r>
-        <w:t>static</w:t>
-      </w:r>
-      <w:proofErr w:type="spellEnd"/>
-      <w:r>
-        <w:t xml:space="preserve"> List&lt;List&lt;int&gt;&gt; </w:t>
-      </w:r>
-      <w:proofErr w:type="spellStart"/>
-      <w:proofErr w:type="gramStart"/>
-      <w:r>
-        <w:t>BeolvasBiro</w:t>
-      </w:r>
-      <w:proofErr w:type="spellEnd"/>
-      <w:r>
-        <w:t>(</w:t>
-      </w:r>
-      <w:proofErr w:type="gramEnd"/>
-      <w:r>
-        <w:t>) {</w:t>
+        <w:t xml:space="preserve">    static List&lt;List&lt;int&gt;&gt; BeolvasBiro() {</w:t>
       </w:r>
     </w:p>
     <w:p>
@@ -8235,36 +7339,7 @@
         <w:keepLines/>
       </w:pPr>
       <w:r>
-        <w:t xml:space="preserve">        </w:t>
-      </w:r>
-      <w:proofErr w:type="spellStart"/>
-      <w:proofErr w:type="gramStart"/>
-      <w:r>
-        <w:t>string</w:t>
-      </w:r>
-      <w:proofErr w:type="spellEnd"/>
-      <w:r>
-        <w:t>[</w:t>
-      </w:r>
-      <w:proofErr w:type="gramEnd"/>
-      <w:r>
-        <w:t xml:space="preserve">] </w:t>
-      </w:r>
-      <w:proofErr w:type="spellStart"/>
-      <w:r>
-        <w:t>elso_sor</w:t>
-      </w:r>
-      <w:proofErr w:type="spellEnd"/>
-      <w:r>
-        <w:t xml:space="preserve"> = </w:t>
-      </w:r>
-      <w:proofErr w:type="spellStart"/>
-      <w:r>
-        <w:t>Console.ReadLine</w:t>
-      </w:r>
-      <w:proofErr w:type="spellEnd"/>
-      <w:r>
-        <w:t>().Split(' ');</w:t>
+        <w:t xml:space="preserve">        string[] elso_sor = Console.ReadLine().Split(' ');</w:t>
       </w:r>
     </w:p>
     <w:p>
@@ -8274,25 +7349,7 @@
         <w:keepLines/>
       </w:pPr>
       <w:r>
-        <w:t xml:space="preserve">        </w:t>
-      </w:r>
-      <w:proofErr w:type="spellStart"/>
-      <w:proofErr w:type="gramStart"/>
-      <w:r>
-        <w:t>int.TryParse</w:t>
-      </w:r>
-      <w:proofErr w:type="spellEnd"/>
-      <w:proofErr w:type="gramEnd"/>
-      <w:r>
-        <w:t>(</w:t>
-      </w:r>
-      <w:proofErr w:type="spellStart"/>
-      <w:r>
-        <w:t>elso_sor</w:t>
-      </w:r>
-      <w:proofErr w:type="spellEnd"/>
-      <w:r>
-        <w:t>[0], out n);</w:t>
+        <w:t xml:space="preserve">        int.TryParse(elso_sor[0], out n);</w:t>
       </w:r>
     </w:p>
     <w:p>
@@ -8302,25 +7359,7 @@
         <w:keepLines/>
       </w:pPr>
       <w:r>
-        <w:t xml:space="preserve">        </w:t>
-      </w:r>
-      <w:proofErr w:type="spellStart"/>
-      <w:proofErr w:type="gramStart"/>
-      <w:r>
-        <w:t>int.TryParse</w:t>
-      </w:r>
-      <w:proofErr w:type="spellEnd"/>
-      <w:proofErr w:type="gramEnd"/>
-      <w:r>
-        <w:t>(</w:t>
-      </w:r>
-      <w:proofErr w:type="spellStart"/>
-      <w:r>
-        <w:t>elso_sor</w:t>
-      </w:r>
-      <w:proofErr w:type="spellEnd"/>
-      <w:r>
-        <w:t>[1], out m);</w:t>
+        <w:t xml:space="preserve">        int.TryParse(elso_sor[1], out m);</w:t>
       </w:r>
     </w:p>
     <w:p>
@@ -8337,31 +7376,7 @@
         <w:keepLines/>
       </w:pPr>
       <w:r>
-        <w:t xml:space="preserve">        List&lt;List&lt;int&gt;&gt; </w:t>
-      </w:r>
-      <w:proofErr w:type="spellStart"/>
-      <w:r>
-        <w:t>result</w:t>
-      </w:r>
-      <w:proofErr w:type="spellEnd"/>
-      <w:r>
-        <w:t xml:space="preserve"> = </w:t>
-      </w:r>
-      <w:proofErr w:type="spellStart"/>
-      <w:r>
-        <w:t>new</w:t>
-      </w:r>
-      <w:proofErr w:type="spellEnd"/>
-      <w:r>
-        <w:t xml:space="preserve"> List&lt;List&lt;int&gt;</w:t>
-      </w:r>
-      <w:proofErr w:type="gramStart"/>
-      <w:r>
-        <w:t>&gt;(</w:t>
-      </w:r>
-      <w:proofErr w:type="gramEnd"/>
-      <w:r>
-        <w:t xml:space="preserve">); </w:t>
+        <w:t xml:space="preserve">        List&lt;List&lt;int&gt;&gt; result = new List&lt;List&lt;int&gt;&gt;(); </w:t>
       </w:r>
     </w:p>
     <w:p>
@@ -8378,23 +7393,7 @@
         <w:keepLines/>
       </w:pPr>
       <w:r>
-        <w:t xml:space="preserve">        </w:t>
-      </w:r>
-      <w:proofErr w:type="spellStart"/>
-      <w:r>
-        <w:t>for</w:t>
-      </w:r>
-      <w:proofErr w:type="spellEnd"/>
-      <w:r>
-        <w:t xml:space="preserve"> (int i = 0; i </w:t>
-      </w:r>
-      <w:proofErr w:type="gramStart"/>
-      <w:r>
-        <w:t>&lt; n</w:t>
-      </w:r>
-      <w:proofErr w:type="gramEnd"/>
-      <w:r>
-        <w:t>; i++) {</w:t>
+        <w:t xml:space="preserve">        for (int i = 0; i &lt; n; i++) {</w:t>
       </w:r>
     </w:p>
     <w:p>
@@ -8404,28 +7403,7 @@
         <w:keepLines/>
       </w:pPr>
       <w:r>
-        <w:t xml:space="preserve">            </w:t>
-      </w:r>
-      <w:proofErr w:type="spellStart"/>
-      <w:proofErr w:type="gramStart"/>
-      <w:r>
-        <w:t>string</w:t>
-      </w:r>
-      <w:proofErr w:type="spellEnd"/>
-      <w:r>
-        <w:t>[</w:t>
-      </w:r>
-      <w:proofErr w:type="gramEnd"/>
-      <w:r>
-        <w:t xml:space="preserve">] sor = </w:t>
-      </w:r>
-      <w:proofErr w:type="spellStart"/>
-      <w:r>
-        <w:t>Console.ReadLine</w:t>
-      </w:r>
-      <w:proofErr w:type="spellEnd"/>
-      <w:r>
-        <w:t>().Split(' ');</w:t>
+        <w:t xml:space="preserve">            string[] sor = Console.ReadLine().Split(' ');</w:t>
       </w:r>
     </w:p>
     <w:p>
@@ -8442,23 +7420,7 @@
         <w:keepLines/>
       </w:pPr>
       <w:r>
-        <w:t xml:space="preserve">            // </w:t>
-      </w:r>
-      <w:proofErr w:type="spellStart"/>
-      <w:r>
-        <w:t>Uj</w:t>
-      </w:r>
-      <w:proofErr w:type="spellEnd"/>
-      <w:r>
-        <w:t xml:space="preserve"> sor </w:t>
-      </w:r>
-      <w:proofErr w:type="spellStart"/>
-      <w:r>
-        <w:t>kezdese</w:t>
-      </w:r>
-      <w:proofErr w:type="spellEnd"/>
-      <w:r>
-        <w:t>:</w:t>
+        <w:t xml:space="preserve">            // Uj sor kezdese:</w:t>
       </w:r>
     </w:p>
     <w:p>
@@ -8468,25 +7430,7 @@
         <w:keepLines/>
       </w:pPr>
       <w:r>
-        <w:t xml:space="preserve">            </w:t>
-      </w:r>
-      <w:proofErr w:type="spellStart"/>
-      <w:proofErr w:type="gramStart"/>
-      <w:r>
-        <w:t>result.Add</w:t>
-      </w:r>
-      <w:proofErr w:type="spellEnd"/>
-      <w:proofErr w:type="gramEnd"/>
-      <w:r>
-        <w:t>(</w:t>
-      </w:r>
-      <w:proofErr w:type="spellStart"/>
-      <w:r>
-        <w:t>new</w:t>
-      </w:r>
-      <w:proofErr w:type="spellEnd"/>
-      <w:r>
-        <w:t xml:space="preserve"> List&lt;int&gt;());</w:t>
+        <w:t xml:space="preserve">            result.Add(new List&lt;int&gt;());</w:t>
       </w:r>
     </w:p>
     <w:p>
@@ -8503,23 +7447,7 @@
         <w:keepLines/>
       </w:pPr>
       <w:r>
-        <w:t xml:space="preserve">            </w:t>
-      </w:r>
-      <w:proofErr w:type="spellStart"/>
-      <w:r>
-        <w:t>for</w:t>
-      </w:r>
-      <w:proofErr w:type="spellEnd"/>
-      <w:r>
-        <w:t xml:space="preserve"> (int j = 0; j </w:t>
-      </w:r>
-      <w:proofErr w:type="gramStart"/>
-      <w:r>
-        <w:t>&lt; m</w:t>
-      </w:r>
-      <w:proofErr w:type="gramEnd"/>
-      <w:r>
-        <w:t>; j++) {</w:t>
+        <w:t xml:space="preserve">            for (int j = 0; j &lt; m; j++) {</w:t>
       </w:r>
     </w:p>
     <w:p>
@@ -8529,31 +7457,7 @@
         <w:keepLines/>
       </w:pPr>
       <w:r>
-        <w:t xml:space="preserve">                </w:t>
-      </w:r>
-      <w:proofErr w:type="spellStart"/>
-      <w:r>
-        <w:t>result</w:t>
-      </w:r>
-      <w:proofErr w:type="spellEnd"/>
-      <w:r>
-        <w:t>[i</w:t>
-      </w:r>
-      <w:proofErr w:type="gramStart"/>
-      <w:r>
-        <w:t>].Add</w:t>
-      </w:r>
-      <w:proofErr w:type="gramEnd"/>
-      <w:r>
-        <w:t>(</w:t>
-      </w:r>
-      <w:proofErr w:type="spellStart"/>
-      <w:r>
-        <w:t>int.Parse</w:t>
-      </w:r>
-      <w:proofErr w:type="spellEnd"/>
-      <w:r>
-        <w:t>(sor[j]));</w:t>
+        <w:t xml:space="preserve">                result[i].Add(int.Parse(sor[j]));</w:t>
       </w:r>
     </w:p>
     <w:p>
@@ -8590,23 +7494,7 @@
         <w:keepLines/>
       </w:pPr>
       <w:r>
-        <w:t xml:space="preserve">        </w:t>
-      </w:r>
-      <w:proofErr w:type="spellStart"/>
-      <w:r>
-        <w:t>return</w:t>
-      </w:r>
-      <w:proofErr w:type="spellEnd"/>
-      <w:r>
-        <w:t xml:space="preserve"> </w:t>
-      </w:r>
-      <w:proofErr w:type="spellStart"/>
-      <w:r>
-        <w:t>result</w:t>
-      </w:r>
-      <w:proofErr w:type="spellEnd"/>
-      <w:r>
-        <w:t>;</w:t>
+        <w:t xml:space="preserve">        return result;</w:t>
       </w:r>
     </w:p>
     <w:p>
@@ -8633,28 +7521,7 @@
         <w:keepLines/>
       </w:pPr>
       <w:r>
-        <w:t xml:space="preserve">    </w:t>
-      </w:r>
-      <w:proofErr w:type="spellStart"/>
-      <w:r>
-        <w:t>static</w:t>
-      </w:r>
-      <w:proofErr w:type="spellEnd"/>
-      <w:r>
-        <w:t xml:space="preserve"> List&lt;List&lt;int&gt;&gt; </w:t>
-      </w:r>
-      <w:proofErr w:type="spellStart"/>
-      <w:proofErr w:type="gramStart"/>
-      <w:r>
-        <w:t>BeolvasKezi</w:t>
-      </w:r>
-      <w:proofErr w:type="spellEnd"/>
-      <w:r>
-        <w:t>(</w:t>
-      </w:r>
-      <w:proofErr w:type="gramEnd"/>
-      <w:r>
-        <w:t>) {</w:t>
+        <w:t xml:space="preserve">    static List&lt;List&lt;int&gt;&gt; BeolvasKezi() {</w:t>
       </w:r>
     </w:p>
     <w:p>
@@ -8674,23 +7541,7 @@
         <w:keepLines/>
       </w:pPr>
       <w:r>
-        <w:t xml:space="preserve">        </w:t>
-      </w:r>
-      <w:proofErr w:type="spellStart"/>
-      <w:r>
-        <w:t>bool</w:t>
-      </w:r>
-      <w:proofErr w:type="spellEnd"/>
-      <w:r>
-        <w:t xml:space="preserve"> </w:t>
-      </w:r>
-      <w:proofErr w:type="spellStart"/>
-      <w:r>
-        <w:t>jo</w:t>
-      </w:r>
-      <w:proofErr w:type="spellEnd"/>
-      <w:r>
-        <w:t>;</w:t>
+        <w:t xml:space="preserve">        bool jo;</w:t>
       </w:r>
     </w:p>
     <w:p>
@@ -8707,15 +7558,7 @@
         <w:keepLines/>
       </w:pPr>
       <w:r>
-        <w:t xml:space="preserve">        </w:t>
-      </w:r>
-      <w:proofErr w:type="spellStart"/>
-      <w:r>
-        <w:t>do</w:t>
-      </w:r>
-      <w:proofErr w:type="spellEnd"/>
-      <w:r>
-        <w:t xml:space="preserve"> {</w:t>
+        <w:t xml:space="preserve">        do {</w:t>
       </w:r>
     </w:p>
     <w:p>
@@ -8725,15 +7568,7 @@
         <w:keepLines/>
       </w:pPr>
       <w:r>
-        <w:t xml:space="preserve">            </w:t>
-      </w:r>
-      <w:proofErr w:type="spellStart"/>
-      <w:r>
-        <w:t>Console.ResetColor</w:t>
-      </w:r>
-      <w:proofErr w:type="spellEnd"/>
-      <w:r>
-        <w:t>();</w:t>
+        <w:t xml:space="preserve">            Console.ResetColor();</w:t>
       </w:r>
     </w:p>
     <w:p>
@@ -8743,31 +7578,7 @@
         <w:keepLines/>
       </w:pPr>
       <w:r>
-        <w:t xml:space="preserve">            </w:t>
-      </w:r>
-      <w:proofErr w:type="spellStart"/>
-      <w:r>
-        <w:t>Console.Write</w:t>
-      </w:r>
-      <w:proofErr w:type="spellEnd"/>
-      <w:r>
-        <w:t>("</w:t>
-      </w:r>
-      <w:proofErr w:type="spellStart"/>
-      <w:r>
-        <w:t>Telepulesek</w:t>
-      </w:r>
-      <w:proofErr w:type="spellEnd"/>
-      <w:r>
-        <w:t xml:space="preserve"> </w:t>
-      </w:r>
-      <w:proofErr w:type="spellStart"/>
-      <w:r>
-        <w:t>szama</w:t>
-      </w:r>
-      <w:proofErr w:type="spellEnd"/>
-      <w:r>
-        <w:t>: ");</w:t>
+        <w:t xml:space="preserve">            Console.Write("Telepulesek szama: ");</w:t>
       </w:r>
     </w:p>
     <w:p>
@@ -8777,33 +7588,7 @@
         <w:keepLines/>
       </w:pPr>
       <w:r>
-        <w:t xml:space="preserve">            </w:t>
-      </w:r>
-      <w:proofErr w:type="spellStart"/>
-      <w:r>
-        <w:t>jo</w:t>
-      </w:r>
-      <w:proofErr w:type="spellEnd"/>
-      <w:r>
-        <w:t xml:space="preserve"> = </w:t>
-      </w:r>
-      <w:proofErr w:type="spellStart"/>
-      <w:proofErr w:type="gramStart"/>
-      <w:r>
-        <w:t>int.TryParse</w:t>
-      </w:r>
-      <w:proofErr w:type="spellEnd"/>
-      <w:proofErr w:type="gramEnd"/>
-      <w:r>
-        <w:t>(</w:t>
-      </w:r>
-      <w:proofErr w:type="spellStart"/>
-      <w:r>
-        <w:t>Console.ReadLine</w:t>
-      </w:r>
-      <w:proofErr w:type="spellEnd"/>
-      <w:r>
-        <w:t>(), out n);</w:t>
+        <w:t xml:space="preserve">            jo = int.TryParse(Console.ReadLine(), out n);</w:t>
       </w:r>
     </w:p>
     <w:p>
@@ -8813,28 +7598,7 @@
         <w:keepLines/>
       </w:pPr>
       <w:r>
-        <w:t xml:space="preserve">            </w:t>
-      </w:r>
-      <w:proofErr w:type="spellStart"/>
-      <w:r>
-        <w:t>if</w:t>
-      </w:r>
-      <w:proofErr w:type="spellEnd"/>
-      <w:r>
-        <w:t xml:space="preserve"> </w:t>
-      </w:r>
-      <w:proofErr w:type="gramStart"/>
-      <w:r>
-        <w:t>(!</w:t>
-      </w:r>
-      <w:proofErr w:type="spellStart"/>
-      <w:r>
-        <w:t>jo</w:t>
-      </w:r>
-      <w:proofErr w:type="spellEnd"/>
-      <w:proofErr w:type="gramEnd"/>
-      <w:r>
-        <w:t>) {</w:t>
+        <w:t xml:space="preserve">            if (!jo) {</w:t>
       </w:r>
     </w:p>
     <w:p>
@@ -8844,23 +7608,7 @@
         <w:keepLines/>
       </w:pPr>
       <w:r>
-        <w:t xml:space="preserve">                </w:t>
-      </w:r>
-      <w:proofErr w:type="spellStart"/>
-      <w:r>
-        <w:t>Console.ForegroundColor</w:t>
-      </w:r>
-      <w:proofErr w:type="spellEnd"/>
-      <w:r>
-        <w:t xml:space="preserve"> = </w:t>
-      </w:r>
-      <w:proofErr w:type="spellStart"/>
-      <w:r>
-        <w:t>ConsoleColor.Red</w:t>
-      </w:r>
-      <w:proofErr w:type="spellEnd"/>
-      <w:r>
-        <w:t>;</w:t>
+        <w:t xml:space="preserve">                Console.ForegroundColor = ConsoleColor.Red;</w:t>
       </w:r>
     </w:p>
     <w:p>
@@ -8870,23 +7618,7 @@
         <w:keepLines/>
       </w:pPr>
       <w:r>
-        <w:t xml:space="preserve">                </w:t>
-      </w:r>
-      <w:proofErr w:type="spellStart"/>
-      <w:r>
-        <w:t>Console.WriteLine</w:t>
-      </w:r>
-      <w:proofErr w:type="spellEnd"/>
-      <w:r>
-        <w:t>("</w:t>
-      </w:r>
-      <w:proofErr w:type="spellStart"/>
-      <w:r>
-        <w:t>Termeszetes</w:t>
-      </w:r>
-      <w:proofErr w:type="spellEnd"/>
-      <w:r>
-        <w:t xml:space="preserve"> szam kell!");</w:t>
+        <w:t xml:space="preserve">                Console.WriteLine("Termeszetes szam kell!");</w:t>
       </w:r>
     </w:p>
     <w:p>
@@ -8906,28 +7638,7 @@
         <w:keepLines/>
       </w:pPr>
       <w:r>
-        <w:t xml:space="preserve">        } </w:t>
-      </w:r>
-      <w:proofErr w:type="spellStart"/>
-      <w:r>
-        <w:t>while</w:t>
-      </w:r>
-      <w:proofErr w:type="spellEnd"/>
-      <w:r>
-        <w:t xml:space="preserve"> </w:t>
-      </w:r>
-      <w:proofErr w:type="gramStart"/>
-      <w:r>
-        <w:t>(!</w:t>
-      </w:r>
-      <w:proofErr w:type="spellStart"/>
-      <w:r>
-        <w:t>jo</w:t>
-      </w:r>
-      <w:proofErr w:type="spellEnd"/>
-      <w:proofErr w:type="gramEnd"/>
-      <w:r>
-        <w:t>);</w:t>
+        <w:t xml:space="preserve">        } while (!jo);</w:t>
       </w:r>
     </w:p>
     <w:p>
@@ -8944,15 +7655,7 @@
         <w:keepLines/>
       </w:pPr>
       <w:r>
-        <w:t xml:space="preserve">        </w:t>
-      </w:r>
-      <w:proofErr w:type="spellStart"/>
-      <w:r>
-        <w:t>do</w:t>
-      </w:r>
-      <w:proofErr w:type="spellEnd"/>
-      <w:r>
-        <w:t xml:space="preserve"> {</w:t>
+        <w:t xml:space="preserve">        do {</w:t>
       </w:r>
     </w:p>
     <w:p>
@@ -8962,15 +7665,7 @@
         <w:keepLines/>
       </w:pPr>
       <w:r>
-        <w:t xml:space="preserve">            </w:t>
-      </w:r>
-      <w:proofErr w:type="spellStart"/>
-      <w:r>
-        <w:t>Console.ResetColor</w:t>
-      </w:r>
-      <w:proofErr w:type="spellEnd"/>
-      <w:r>
-        <w:t>();</w:t>
+        <w:t xml:space="preserve">            Console.ResetColor();</w:t>
       </w:r>
     </w:p>
     <w:p>
@@ -8980,23 +7675,7 @@
         <w:keepLines/>
       </w:pPr>
       <w:r>
-        <w:t xml:space="preserve">            </w:t>
-      </w:r>
-      <w:proofErr w:type="spellStart"/>
-      <w:r>
-        <w:t>Console.Write</w:t>
-      </w:r>
-      <w:proofErr w:type="spellEnd"/>
-      <w:r>
-        <w:t xml:space="preserve">("Napok </w:t>
-      </w:r>
-      <w:proofErr w:type="spellStart"/>
-      <w:r>
-        <w:t>szama</w:t>
-      </w:r>
-      <w:proofErr w:type="spellEnd"/>
-      <w:r>
-        <w:t>: ");</w:t>
+        <w:t xml:space="preserve">            Console.Write("Napok szama: ");</w:t>
       </w:r>
     </w:p>
     <w:p>
@@ -9006,33 +7685,7 @@
         <w:keepLines/>
       </w:pPr>
       <w:r>
-        <w:t xml:space="preserve">            </w:t>
-      </w:r>
-      <w:proofErr w:type="spellStart"/>
-      <w:r>
-        <w:t>jo</w:t>
-      </w:r>
-      <w:proofErr w:type="spellEnd"/>
-      <w:r>
-        <w:t xml:space="preserve"> = </w:t>
-      </w:r>
-      <w:proofErr w:type="spellStart"/>
-      <w:proofErr w:type="gramStart"/>
-      <w:r>
-        <w:t>int.TryParse</w:t>
-      </w:r>
-      <w:proofErr w:type="spellEnd"/>
-      <w:proofErr w:type="gramEnd"/>
-      <w:r>
-        <w:t>(</w:t>
-      </w:r>
-      <w:proofErr w:type="spellStart"/>
-      <w:r>
-        <w:t>Console.ReadLine</w:t>
-      </w:r>
-      <w:proofErr w:type="spellEnd"/>
-      <w:r>
-        <w:t>(), out m);</w:t>
+        <w:t xml:space="preserve">            jo = int.TryParse(Console.ReadLine(), out m);</w:t>
       </w:r>
     </w:p>
     <w:p>
@@ -9042,28 +7695,7 @@
         <w:keepLines/>
       </w:pPr>
       <w:r>
-        <w:t xml:space="preserve">            </w:t>
-      </w:r>
-      <w:proofErr w:type="spellStart"/>
-      <w:r>
-        <w:t>if</w:t>
-      </w:r>
-      <w:proofErr w:type="spellEnd"/>
-      <w:r>
-        <w:t xml:space="preserve"> </w:t>
-      </w:r>
-      <w:proofErr w:type="gramStart"/>
-      <w:r>
-        <w:t>(!</w:t>
-      </w:r>
-      <w:proofErr w:type="spellStart"/>
-      <w:r>
-        <w:t>jo</w:t>
-      </w:r>
-      <w:proofErr w:type="spellEnd"/>
-      <w:proofErr w:type="gramEnd"/>
-      <w:r>
-        <w:t>) {</w:t>
+        <w:t xml:space="preserve">            if (!jo) {</w:t>
       </w:r>
     </w:p>
     <w:p>
@@ -9073,23 +7705,7 @@
         <w:keepLines/>
       </w:pPr>
       <w:r>
-        <w:t xml:space="preserve">                </w:t>
-      </w:r>
-      <w:proofErr w:type="spellStart"/>
-      <w:r>
-        <w:t>Console.ForegroundColor</w:t>
-      </w:r>
-      <w:proofErr w:type="spellEnd"/>
-      <w:r>
-        <w:t xml:space="preserve"> = </w:t>
-      </w:r>
-      <w:proofErr w:type="spellStart"/>
-      <w:r>
-        <w:t>ConsoleColor.Red</w:t>
-      </w:r>
-      <w:proofErr w:type="spellEnd"/>
-      <w:r>
-        <w:t>;</w:t>
+        <w:t xml:space="preserve">                Console.ForegroundColor = ConsoleColor.Red;</w:t>
       </w:r>
     </w:p>
     <w:p>
@@ -9099,23 +7715,7 @@
         <w:keepLines/>
       </w:pPr>
       <w:r>
-        <w:t xml:space="preserve">                </w:t>
-      </w:r>
-      <w:proofErr w:type="spellStart"/>
-      <w:r>
-        <w:t>Console.WriteLine</w:t>
-      </w:r>
-      <w:proofErr w:type="spellEnd"/>
-      <w:r>
-        <w:t>("</w:t>
-      </w:r>
-      <w:proofErr w:type="spellStart"/>
-      <w:r>
-        <w:t>Termeszetes</w:t>
-      </w:r>
-      <w:proofErr w:type="spellEnd"/>
-      <w:r>
-        <w:t xml:space="preserve"> szam kell!");</w:t>
+        <w:t xml:space="preserve">                Console.WriteLine("Termeszetes szam kell!");</w:t>
       </w:r>
     </w:p>
     <w:p>
@@ -9135,28 +7735,7 @@
         <w:keepLines/>
       </w:pPr>
       <w:r>
-        <w:t xml:space="preserve">        } </w:t>
-      </w:r>
-      <w:proofErr w:type="spellStart"/>
-      <w:r>
-        <w:t>while</w:t>
-      </w:r>
-      <w:proofErr w:type="spellEnd"/>
-      <w:r>
-        <w:t xml:space="preserve"> </w:t>
-      </w:r>
-      <w:proofErr w:type="gramStart"/>
-      <w:r>
-        <w:t>(!</w:t>
-      </w:r>
-      <w:proofErr w:type="spellStart"/>
-      <w:r>
-        <w:t>jo</w:t>
-      </w:r>
-      <w:proofErr w:type="spellEnd"/>
-      <w:proofErr w:type="gramEnd"/>
-      <w:r>
-        <w:t>);</w:t>
+        <w:t xml:space="preserve">        } while (!jo);</w:t>
       </w:r>
     </w:p>
     <w:p>
@@ -9173,31 +7752,7 @@
         <w:keepLines/>
       </w:pPr>
       <w:r>
-        <w:t xml:space="preserve">        List&lt;List&lt;int&gt;&gt; </w:t>
-      </w:r>
-      <w:proofErr w:type="spellStart"/>
-      <w:r>
-        <w:t>result</w:t>
-      </w:r>
-      <w:proofErr w:type="spellEnd"/>
-      <w:r>
-        <w:t xml:space="preserve"> = </w:t>
-      </w:r>
-      <w:proofErr w:type="spellStart"/>
-      <w:r>
-        <w:t>new</w:t>
-      </w:r>
-      <w:proofErr w:type="spellEnd"/>
-      <w:r>
-        <w:t xml:space="preserve"> List&lt;List&lt;int&gt;</w:t>
-      </w:r>
-      <w:proofErr w:type="gramStart"/>
-      <w:r>
-        <w:t>&gt;(</w:t>
-      </w:r>
-      <w:proofErr w:type="gramEnd"/>
-      <w:r>
-        <w:t>);</w:t>
+        <w:t xml:space="preserve">        List&lt;List&lt;int&gt;&gt; result = new List&lt;List&lt;int&gt;&gt;();</w:t>
       </w:r>
     </w:p>
     <w:p>
@@ -9215,23 +7770,7 @@
       </w:pPr>
       <w:r>
         <w:lastRenderedPageBreak/>
-        <w:t xml:space="preserve">        </w:t>
-      </w:r>
-      <w:proofErr w:type="spellStart"/>
-      <w:r>
-        <w:t>for</w:t>
-      </w:r>
-      <w:proofErr w:type="spellEnd"/>
-      <w:r>
-        <w:t xml:space="preserve"> (int i = 0; i </w:t>
-      </w:r>
-      <w:proofErr w:type="gramStart"/>
-      <w:r>
-        <w:t>&lt; n</w:t>
-      </w:r>
-      <w:proofErr w:type="gramEnd"/>
-      <w:r>
-        <w:t>; i++) {</w:t>
+        <w:t xml:space="preserve">        for (int i = 0; i &lt; n; i++) {</w:t>
       </w:r>
     </w:p>
     <w:p>
@@ -9241,25 +7780,7 @@
         <w:keepLines/>
       </w:pPr>
       <w:r>
-        <w:t xml:space="preserve">            </w:t>
-      </w:r>
-      <w:proofErr w:type="spellStart"/>
-      <w:proofErr w:type="gramStart"/>
-      <w:r>
-        <w:t>result.Add</w:t>
-      </w:r>
-      <w:proofErr w:type="spellEnd"/>
-      <w:proofErr w:type="gramEnd"/>
-      <w:r>
-        <w:t>(</w:t>
-      </w:r>
-      <w:proofErr w:type="spellStart"/>
-      <w:r>
-        <w:t>new</w:t>
-      </w:r>
-      <w:proofErr w:type="spellEnd"/>
-      <w:r>
-        <w:t xml:space="preserve"> List&lt;int&gt;());</w:t>
+        <w:t xml:space="preserve">            result.Add(new List&lt;int&gt;());</w:t>
       </w:r>
     </w:p>
     <w:p>
@@ -9269,23 +7790,7 @@
         <w:keepLines/>
       </w:pPr>
       <w:r>
-        <w:t xml:space="preserve">            </w:t>
-      </w:r>
-      <w:proofErr w:type="spellStart"/>
-      <w:r>
-        <w:t>for</w:t>
-      </w:r>
-      <w:proofErr w:type="spellEnd"/>
-      <w:r>
-        <w:t xml:space="preserve"> (int j = 0; j </w:t>
-      </w:r>
-      <w:proofErr w:type="gramStart"/>
-      <w:r>
-        <w:t>&lt; m</w:t>
-      </w:r>
-      <w:proofErr w:type="gramEnd"/>
-      <w:r>
-        <w:t>; j++) {</w:t>
+        <w:t xml:space="preserve">            for (int j = 0; j &lt; m; j++) {</w:t>
       </w:r>
     </w:p>
     <w:p>
@@ -9295,15 +7800,7 @@
         <w:keepLines/>
       </w:pPr>
       <w:r>
-        <w:t xml:space="preserve">                </w:t>
-      </w:r>
-      <w:proofErr w:type="spellStart"/>
-      <w:r>
-        <w:t>do</w:t>
-      </w:r>
-      <w:proofErr w:type="spellEnd"/>
-      <w:r>
-        <w:t xml:space="preserve"> {</w:t>
+        <w:t xml:space="preserve">                do {</w:t>
       </w:r>
     </w:p>
     <w:p>
@@ -9313,15 +7810,7 @@
         <w:keepLines/>
       </w:pPr>
       <w:r>
-        <w:t xml:space="preserve">                    </w:t>
-      </w:r>
-      <w:proofErr w:type="spellStart"/>
-      <w:r>
-        <w:t>Console.ResetColor</w:t>
-      </w:r>
-      <w:proofErr w:type="spellEnd"/>
-      <w:r>
-        <w:t>();</w:t>
+        <w:t xml:space="preserve">                    Console.ResetColor();</w:t>
       </w:r>
     </w:p>
     <w:p>
@@ -9331,28 +7820,7 @@
         <w:keepLines/>
       </w:pPr>
       <w:r>
-        <w:t xml:space="preserve">                    </w:t>
-      </w:r>
-      <w:proofErr w:type="spellStart"/>
-      <w:r>
-        <w:t>Console.Write</w:t>
-      </w:r>
-      <w:proofErr w:type="spellEnd"/>
-      <w:r>
-        <w:t>($"{i + 1</w:t>
-      </w:r>
-      <w:proofErr w:type="gramStart"/>
-      <w:r>
-        <w:t>}.</w:t>
-      </w:r>
-      <w:proofErr w:type="spellStart"/>
-      <w:r>
-        <w:t>telepules</w:t>
-      </w:r>
-      <w:proofErr w:type="spellEnd"/>
-      <w:proofErr w:type="gramEnd"/>
-      <w:r>
-        <w:t xml:space="preserve"> {j + 1}.nap: ");</w:t>
+        <w:t xml:space="preserve">                    Console.Write($"{i + 1}.telepules {j + 1}.nap: ");</w:t>
       </w:r>
     </w:p>
     <w:p>
@@ -9372,33 +7840,7 @@
         <w:keepLines/>
       </w:pPr>
       <w:r>
-        <w:t xml:space="preserve">                    </w:t>
-      </w:r>
-      <w:proofErr w:type="spellStart"/>
-      <w:r>
-        <w:t>jo</w:t>
-      </w:r>
-      <w:proofErr w:type="spellEnd"/>
-      <w:r>
-        <w:t xml:space="preserve"> = </w:t>
-      </w:r>
-      <w:proofErr w:type="spellStart"/>
-      <w:proofErr w:type="gramStart"/>
-      <w:r>
-        <w:t>int.TryParse</w:t>
-      </w:r>
-      <w:proofErr w:type="spellEnd"/>
-      <w:proofErr w:type="gramEnd"/>
-      <w:r>
-        <w:t>(</w:t>
-      </w:r>
-      <w:proofErr w:type="spellStart"/>
-      <w:r>
-        <w:t>Console.ReadLine</w:t>
-      </w:r>
-      <w:proofErr w:type="spellEnd"/>
-      <w:r>
-        <w:t>(), out h);</w:t>
+        <w:t xml:space="preserve">                    jo = int.TryParse(Console.ReadLine(), out h);</w:t>
       </w:r>
     </w:p>
     <w:p>
@@ -9408,28 +7850,7 @@
         <w:keepLines/>
       </w:pPr>
       <w:r>
-        <w:t xml:space="preserve">                    </w:t>
-      </w:r>
-      <w:proofErr w:type="spellStart"/>
-      <w:r>
-        <w:t>if</w:t>
-      </w:r>
-      <w:proofErr w:type="spellEnd"/>
-      <w:r>
-        <w:t xml:space="preserve"> </w:t>
-      </w:r>
-      <w:proofErr w:type="gramStart"/>
-      <w:r>
-        <w:t>(!</w:t>
-      </w:r>
-      <w:proofErr w:type="spellStart"/>
-      <w:r>
-        <w:t>jo</w:t>
-      </w:r>
-      <w:proofErr w:type="spellEnd"/>
-      <w:proofErr w:type="gramEnd"/>
-      <w:r>
-        <w:t>) {</w:t>
+        <w:t xml:space="preserve">                    if (!jo) {</w:t>
       </w:r>
     </w:p>
     <w:p>
@@ -9439,23 +7860,7 @@
         <w:keepLines/>
       </w:pPr>
       <w:r>
-        <w:t xml:space="preserve">                        </w:t>
-      </w:r>
-      <w:proofErr w:type="spellStart"/>
-      <w:r>
-        <w:t>Console.ForegroundColor</w:t>
-      </w:r>
-      <w:proofErr w:type="spellEnd"/>
-      <w:r>
-        <w:t xml:space="preserve"> = </w:t>
-      </w:r>
-      <w:proofErr w:type="spellStart"/>
-      <w:r>
-        <w:t>ConsoleColor.Red</w:t>
-      </w:r>
-      <w:proofErr w:type="spellEnd"/>
-      <w:r>
-        <w:t>;</w:t>
+        <w:t xml:space="preserve">                        Console.ForegroundColor = ConsoleColor.Red;</w:t>
       </w:r>
     </w:p>
     <w:p>
@@ -9465,23 +7870,7 @@
         <w:keepLines/>
       </w:pPr>
       <w:r>
-        <w:t xml:space="preserve">                        </w:t>
-      </w:r>
-      <w:proofErr w:type="spellStart"/>
-      <w:r>
-        <w:t>Console.WriteLine</w:t>
-      </w:r>
-      <w:proofErr w:type="spellEnd"/>
-      <w:r>
-        <w:t>("</w:t>
-      </w:r>
-      <w:proofErr w:type="spellStart"/>
-      <w:r>
-        <w:t>Termeszetes</w:t>
-      </w:r>
-      <w:proofErr w:type="spellEnd"/>
-      <w:r>
-        <w:t xml:space="preserve"> szam kell!");</w:t>
+        <w:t xml:space="preserve">                        Console.WriteLine("Termeszetes szam kell!");</w:t>
       </w:r>
     </w:p>
     <w:p>
@@ -9501,15 +7890,7 @@
         <w:keepLines/>
       </w:pPr>
       <w:r>
-        <w:t xml:space="preserve">                    </w:t>
-      </w:r>
-      <w:proofErr w:type="spellStart"/>
-      <w:r>
-        <w:t>else</w:t>
-      </w:r>
-      <w:proofErr w:type="spellEnd"/>
-      <w:r>
-        <w:t xml:space="preserve"> {</w:t>
+        <w:t xml:space="preserve">                    else {</w:t>
       </w:r>
     </w:p>
     <w:p>
@@ -9519,23 +7900,7 @@
         <w:keepLines/>
       </w:pPr>
       <w:r>
-        <w:t xml:space="preserve">                        </w:t>
-      </w:r>
-      <w:proofErr w:type="spellStart"/>
-      <w:r>
-        <w:t>result</w:t>
-      </w:r>
-      <w:proofErr w:type="spellEnd"/>
-      <w:r>
-        <w:t>[i</w:t>
-      </w:r>
-      <w:proofErr w:type="gramStart"/>
-      <w:r>
-        <w:t>].Add</w:t>
-      </w:r>
-      <w:proofErr w:type="gramEnd"/>
-      <w:r>
-        <w:t>(h);</w:t>
+        <w:t xml:space="preserve">                        result[i].Add(h);</w:t>
       </w:r>
     </w:p>
     <w:p>
@@ -9555,28 +7920,7 @@
         <w:keepLines/>
       </w:pPr>
       <w:r>
-        <w:t xml:space="preserve">                } </w:t>
-      </w:r>
-      <w:proofErr w:type="spellStart"/>
-      <w:r>
-        <w:t>while</w:t>
-      </w:r>
-      <w:proofErr w:type="spellEnd"/>
-      <w:r>
-        <w:t xml:space="preserve"> </w:t>
-      </w:r>
-      <w:proofErr w:type="gramStart"/>
-      <w:r>
-        <w:t>(!</w:t>
-      </w:r>
-      <w:proofErr w:type="spellStart"/>
-      <w:r>
-        <w:t>jo</w:t>
-      </w:r>
-      <w:proofErr w:type="spellEnd"/>
-      <w:proofErr w:type="gramEnd"/>
-      <w:r>
-        <w:t>);</w:t>
+        <w:t xml:space="preserve">                } while (!jo);</w:t>
       </w:r>
     </w:p>
     <w:p>
@@ -9613,23 +7957,7 @@
         <w:keepLines/>
       </w:pPr>
       <w:r>
-        <w:t xml:space="preserve">        </w:t>
-      </w:r>
-      <w:proofErr w:type="spellStart"/>
-      <w:r>
-        <w:t>return</w:t>
-      </w:r>
-      <w:proofErr w:type="spellEnd"/>
-      <w:r>
-        <w:t xml:space="preserve"> </w:t>
-      </w:r>
-      <w:proofErr w:type="spellStart"/>
-      <w:r>
-        <w:t>result</w:t>
-      </w:r>
-      <w:proofErr w:type="spellEnd"/>
-      <w:r>
-        <w:t>;</w:t>
+        <w:t xml:space="preserve">        return result;</w:t>
       </w:r>
     </w:p>
     <w:p>
@@ -9656,44 +7984,7 @@
         <w:keepLines/>
       </w:pPr>
       <w:r>
-        <w:t xml:space="preserve">    </w:t>
-      </w:r>
-      <w:proofErr w:type="spellStart"/>
-      <w:r>
-        <w:t>static</w:t>
-      </w:r>
-      <w:proofErr w:type="spellEnd"/>
-      <w:r>
-        <w:t xml:space="preserve"> </w:t>
-      </w:r>
-      <w:proofErr w:type="spellStart"/>
-      <w:r>
-        <w:t>double</w:t>
-      </w:r>
-      <w:proofErr w:type="spellEnd"/>
-      <w:r>
-        <w:t xml:space="preserve"> </w:t>
-      </w:r>
-      <w:proofErr w:type="spellStart"/>
-      <w:proofErr w:type="gramStart"/>
-      <w:r>
-        <w:t>Atlag</w:t>
-      </w:r>
-      <w:proofErr w:type="spellEnd"/>
-      <w:r>
-        <w:t>(</w:t>
-      </w:r>
-      <w:proofErr w:type="gramEnd"/>
-      <w:r>
-        <w:t xml:space="preserve">List&lt;int&gt; </w:t>
-      </w:r>
-      <w:proofErr w:type="spellStart"/>
-      <w:r>
-        <w:t>telepules</w:t>
-      </w:r>
-      <w:proofErr w:type="spellEnd"/>
-      <w:r>
-        <w:t>) {</w:t>
+        <w:t xml:space="preserve">    static double Atlag(List&lt;int&gt; telepules) {</w:t>
       </w:r>
     </w:p>
     <w:p>
@@ -9703,23 +7994,7 @@
         <w:keepLines/>
       </w:pPr>
       <w:r>
-        <w:t xml:space="preserve">        </w:t>
-      </w:r>
-      <w:proofErr w:type="spellStart"/>
-      <w:r>
-        <w:t>double</w:t>
-      </w:r>
-      <w:proofErr w:type="spellEnd"/>
-      <w:r>
-        <w:t xml:space="preserve"> </w:t>
-      </w:r>
-      <w:proofErr w:type="spellStart"/>
-      <w:r>
-        <w:t>result</w:t>
-      </w:r>
-      <w:proofErr w:type="spellEnd"/>
-      <w:r>
-        <w:t xml:space="preserve"> = 0;</w:t>
+        <w:t xml:space="preserve">        double result = 0;</w:t>
       </w:r>
     </w:p>
     <w:p>
@@ -9736,23 +8011,7 @@
         <w:keepLines/>
       </w:pPr>
       <w:r>
-        <w:t xml:space="preserve">        </w:t>
-      </w:r>
-      <w:proofErr w:type="spellStart"/>
-      <w:r>
-        <w:t>foreach</w:t>
-      </w:r>
-      <w:proofErr w:type="spellEnd"/>
-      <w:r>
-        <w:t xml:space="preserve"> (int i in </w:t>
-      </w:r>
-      <w:proofErr w:type="spellStart"/>
-      <w:r>
-        <w:t>telepules</w:t>
-      </w:r>
-      <w:proofErr w:type="spellEnd"/>
-      <w:r>
-        <w:t>) {</w:t>
+        <w:t xml:space="preserve">        foreach (int i in telepules) {</w:t>
       </w:r>
     </w:p>
     <w:p>
@@ -9762,15 +8021,7 @@
         <w:keepLines/>
       </w:pPr>
       <w:r>
-        <w:t xml:space="preserve">            </w:t>
-      </w:r>
-      <w:proofErr w:type="spellStart"/>
-      <w:r>
-        <w:t>result</w:t>
-      </w:r>
-      <w:proofErr w:type="spellEnd"/>
-      <w:r>
-        <w:t xml:space="preserve"> += i;</w:t>
+        <w:t xml:space="preserve">            result += i;</w:t>
       </w:r>
     </w:p>
     <w:p>
@@ -9797,33 +8048,7 @@
         <w:keepLines/>
       </w:pPr>
       <w:r>
-        <w:t xml:space="preserve">        </w:t>
-      </w:r>
-      <w:proofErr w:type="spellStart"/>
-      <w:r>
-        <w:t>return</w:t>
-      </w:r>
-      <w:proofErr w:type="spellEnd"/>
-      <w:r>
-        <w:t xml:space="preserve"> </w:t>
-      </w:r>
-      <w:proofErr w:type="spellStart"/>
-      <w:r>
-        <w:t>result</w:t>
-      </w:r>
-      <w:proofErr w:type="spellEnd"/>
-      <w:r>
-        <w:t xml:space="preserve"> / </w:t>
-      </w:r>
-      <w:proofErr w:type="spellStart"/>
-      <w:proofErr w:type="gramStart"/>
-      <w:r>
-        <w:t>telepules.Count</w:t>
-      </w:r>
-      <w:proofErr w:type="spellEnd"/>
-      <w:proofErr w:type="gramEnd"/>
-      <w:r>
-        <w:t>;</w:t>
+        <w:t xml:space="preserve">        return result / telepules.Count;</w:t>
       </w:r>
     </w:p>
     <w:p>
@@ -9850,36 +8075,7 @@
         <w:keepLines/>
       </w:pPr>
       <w:r>
-        <w:t xml:space="preserve">    </w:t>
-      </w:r>
-      <w:proofErr w:type="spellStart"/>
-      <w:r>
-        <w:t>static</w:t>
-      </w:r>
-      <w:proofErr w:type="spellEnd"/>
-      <w:r>
-        <w:t xml:space="preserve"> List&lt;int&gt; </w:t>
-      </w:r>
-      <w:proofErr w:type="spellStart"/>
-      <w:proofErr w:type="gramStart"/>
-      <w:r>
-        <w:t>MelegebbNapokSzama</w:t>
-      </w:r>
-      <w:proofErr w:type="spellEnd"/>
-      <w:r>
-        <w:t>(</w:t>
-      </w:r>
-      <w:proofErr w:type="gramEnd"/>
-      <w:r>
-        <w:t xml:space="preserve">List&lt;List&lt;int&gt;&gt; </w:t>
-      </w:r>
-      <w:proofErr w:type="spellStart"/>
-      <w:r>
-        <w:t>telepulesek</w:t>
-      </w:r>
-      <w:proofErr w:type="spellEnd"/>
-      <w:r>
-        <w:t>) {</w:t>
+        <w:t xml:space="preserve">    static List&lt;int&gt; MelegebbNapokSzama(List&lt;List&lt;int&gt;&gt; telepulesek) {</w:t>
       </w:r>
     </w:p>
     <w:p>
@@ -9889,31 +8085,7 @@
         <w:keepLines/>
       </w:pPr>
       <w:r>
-        <w:t xml:space="preserve">        List&lt;int&gt; </w:t>
-      </w:r>
-      <w:proofErr w:type="spellStart"/>
-      <w:r>
-        <w:t>result</w:t>
-      </w:r>
-      <w:proofErr w:type="spellEnd"/>
-      <w:r>
-        <w:t xml:space="preserve"> = </w:t>
-      </w:r>
-      <w:proofErr w:type="spellStart"/>
-      <w:r>
-        <w:t>new</w:t>
-      </w:r>
-      <w:proofErr w:type="spellEnd"/>
-      <w:r>
-        <w:t xml:space="preserve"> List&lt;int</w:t>
-      </w:r>
-      <w:proofErr w:type="gramStart"/>
-      <w:r>
-        <w:t>&gt;(</w:t>
-      </w:r>
-      <w:proofErr w:type="gramEnd"/>
-      <w:r>
-        <w:t>);</w:t>
+        <w:t xml:space="preserve">        List&lt;int&gt; result = new List&lt;int&gt;();</w:t>
       </w:r>
     </w:p>
     <w:p>
@@ -9931,31 +8103,7 @@
       </w:pPr>
       <w:r>
         <w:lastRenderedPageBreak/>
-        <w:t xml:space="preserve">        </w:t>
-      </w:r>
-      <w:proofErr w:type="spellStart"/>
-      <w:r>
-        <w:t>for</w:t>
-      </w:r>
-      <w:proofErr w:type="spellEnd"/>
-      <w:r>
-        <w:t xml:space="preserve"> (int i = 0; i </w:t>
-      </w:r>
-      <w:proofErr w:type="gramStart"/>
-      <w:r>
-        <w:t xml:space="preserve">&lt; </w:t>
-      </w:r>
-      <w:proofErr w:type="spellStart"/>
-      <w:r>
-        <w:t>telepulesek</w:t>
-      </w:r>
-      <w:proofErr w:type="gramEnd"/>
-      <w:r>
-        <w:t>.Count</w:t>
-      </w:r>
-      <w:proofErr w:type="spellEnd"/>
-      <w:r>
-        <w:t>; i++) {</w:t>
+        <w:t xml:space="preserve">        for (int i = 0; i &lt; telepulesek.Count; i++) {</w:t>
       </w:r>
     </w:p>
     <w:p>
@@ -9965,39 +8113,7 @@
         <w:keepLines/>
       </w:pPr>
       <w:r>
-        <w:t xml:space="preserve">            </w:t>
-      </w:r>
-      <w:proofErr w:type="spellStart"/>
-      <w:r>
-        <w:t>double</w:t>
-      </w:r>
-      <w:proofErr w:type="spellEnd"/>
-      <w:r>
-        <w:t xml:space="preserve"> </w:t>
-      </w:r>
-      <w:proofErr w:type="spellStart"/>
-      <w:r>
-        <w:t>atlag</w:t>
-      </w:r>
-      <w:proofErr w:type="spellEnd"/>
-      <w:r>
-        <w:t xml:space="preserve"> = </w:t>
-      </w:r>
-      <w:proofErr w:type="spellStart"/>
-      <w:r>
-        <w:t>Atlag</w:t>
-      </w:r>
-      <w:proofErr w:type="spellEnd"/>
-      <w:r>
-        <w:t>(</w:t>
-      </w:r>
-      <w:proofErr w:type="spellStart"/>
-      <w:r>
-        <w:t>telepulesek</w:t>
-      </w:r>
-      <w:proofErr w:type="spellEnd"/>
-      <w:r>
-        <w:t>[i]);</w:t>
+        <w:t xml:space="preserve">            double atlag = Atlag(telepulesek[i]);</w:t>
       </w:r>
     </w:p>
     <w:p>
@@ -10007,15 +8123,7 @@
         <w:keepLines/>
       </w:pPr>
       <w:r>
-        <w:t xml:space="preserve">            int </w:t>
-      </w:r>
-      <w:proofErr w:type="spellStart"/>
-      <w:r>
-        <w:t>count</w:t>
-      </w:r>
-      <w:proofErr w:type="spellEnd"/>
-      <w:r>
-        <w:t xml:space="preserve"> = 0;</w:t>
+        <w:t xml:space="preserve">            int count = 0;</w:t>
       </w:r>
     </w:p>
     <w:p>
@@ -10032,36 +8140,7 @@
         <w:keepLines/>
       </w:pPr>
       <w:r>
-        <w:t xml:space="preserve">            </w:t>
-      </w:r>
-      <w:proofErr w:type="spellStart"/>
-      <w:r>
-        <w:t>for</w:t>
-      </w:r>
-      <w:proofErr w:type="spellEnd"/>
-      <w:r>
-        <w:t xml:space="preserve"> (int j = 0; j </w:t>
-      </w:r>
-      <w:proofErr w:type="gramStart"/>
-      <w:r>
-        <w:t xml:space="preserve">&lt; </w:t>
-      </w:r>
-      <w:proofErr w:type="spellStart"/>
-      <w:r>
-        <w:t>telepulesek</w:t>
-      </w:r>
-      <w:proofErr w:type="spellEnd"/>
-      <w:proofErr w:type="gramEnd"/>
-      <w:r>
-        <w:t>[i].</w:t>
-      </w:r>
-      <w:proofErr w:type="spellStart"/>
-      <w:r>
-        <w:t>Count</w:t>
-      </w:r>
-      <w:proofErr w:type="spellEnd"/>
-      <w:r>
-        <w:t>; j++) {</w:t>
+        <w:t xml:space="preserve">            for (int j = 0; j &lt; telepulesek[i].Count; j++) {</w:t>
       </w:r>
     </w:p>
     <w:p>
@@ -10071,31 +8150,7 @@
         <w:keepLines/>
       </w:pPr>
       <w:r>
-        <w:t xml:space="preserve">                </w:t>
-      </w:r>
-      <w:proofErr w:type="spellStart"/>
-      <w:r>
-        <w:t>if</w:t>
-      </w:r>
-      <w:proofErr w:type="spellEnd"/>
-      <w:r>
-        <w:t xml:space="preserve"> (</w:t>
-      </w:r>
-      <w:proofErr w:type="spellStart"/>
-      <w:r>
-        <w:t>telepulesek</w:t>
-      </w:r>
-      <w:proofErr w:type="spellEnd"/>
-      <w:r>
-        <w:t xml:space="preserve">[i][j] &gt; </w:t>
-      </w:r>
-      <w:proofErr w:type="spellStart"/>
-      <w:r>
-        <w:t>atlag</w:t>
-      </w:r>
-      <w:proofErr w:type="spellEnd"/>
-      <w:r>
-        <w:t>) {</w:t>
+        <w:t xml:space="preserve">                if (telepulesek[i][j] &gt; atlag) {</w:t>
       </w:r>
     </w:p>
     <w:p>
@@ -10105,15 +8160,7 @@
         <w:keepLines/>
       </w:pPr>
       <w:r>
-        <w:t xml:space="preserve">                    </w:t>
-      </w:r>
-      <w:proofErr w:type="spellStart"/>
-      <w:r>
-        <w:t>count</w:t>
-      </w:r>
-      <w:proofErr w:type="spellEnd"/>
-      <w:r>
-        <w:t>++;</w:t>
+        <w:t xml:space="preserve">                    count++;</w:t>
       </w:r>
     </w:p>
     <w:p>
@@ -10150,25 +8197,7 @@
         <w:keepLines/>
       </w:pPr>
       <w:r>
-        <w:t xml:space="preserve">            </w:t>
-      </w:r>
-      <w:proofErr w:type="spellStart"/>
-      <w:proofErr w:type="gramStart"/>
-      <w:r>
-        <w:t>result.Add</w:t>
-      </w:r>
-      <w:proofErr w:type="spellEnd"/>
-      <w:proofErr w:type="gramEnd"/>
-      <w:r>
-        <w:t>(</w:t>
-      </w:r>
-      <w:proofErr w:type="spellStart"/>
-      <w:r>
-        <w:t>count</w:t>
-      </w:r>
-      <w:proofErr w:type="spellEnd"/>
-      <w:r>
-        <w:t>);</w:t>
+        <w:t xml:space="preserve">            result.Add(count);</w:t>
       </w:r>
     </w:p>
     <w:p>
@@ -10195,23 +8224,7 @@
         <w:keepLines/>
       </w:pPr>
       <w:r>
-        <w:t xml:space="preserve">        </w:t>
-      </w:r>
-      <w:proofErr w:type="spellStart"/>
-      <w:r>
-        <w:t>return</w:t>
-      </w:r>
-      <w:proofErr w:type="spellEnd"/>
-      <w:r>
-        <w:t xml:space="preserve"> </w:t>
-      </w:r>
-      <w:proofErr w:type="spellStart"/>
-      <w:r>
-        <w:t>result</w:t>
-      </w:r>
-      <w:proofErr w:type="spellEnd"/>
-      <w:r>
-        <w:t>;</w:t>
+        <w:t xml:space="preserve">        return result;</w:t>
       </w:r>
     </w:p>
     <w:p>
@@ -10238,36 +8251,7 @@
         <w:keepLines/>
       </w:pPr>
       <w:r>
-        <w:t xml:space="preserve">    </w:t>
-      </w:r>
-      <w:proofErr w:type="spellStart"/>
-      <w:r>
-        <w:t>static</w:t>
-      </w:r>
-      <w:proofErr w:type="spellEnd"/>
-      <w:r>
-        <w:t xml:space="preserve"> int </w:t>
-      </w:r>
-      <w:proofErr w:type="spellStart"/>
-      <w:proofErr w:type="gramStart"/>
-      <w:r>
-        <w:t>FindMaxIndex</w:t>
-      </w:r>
-      <w:proofErr w:type="spellEnd"/>
-      <w:r>
-        <w:t>(</w:t>
-      </w:r>
-      <w:proofErr w:type="gramEnd"/>
-      <w:r>
-        <w:t xml:space="preserve">List&lt;int&gt; </w:t>
-      </w:r>
-      <w:proofErr w:type="spellStart"/>
-      <w:r>
-        <w:t>list</w:t>
-      </w:r>
-      <w:proofErr w:type="spellEnd"/>
-      <w:r>
-        <w:t>) {</w:t>
+        <w:t xml:space="preserve">    static int FindMaxIndex(List&lt;int&gt; list) {</w:t>
       </w:r>
     </w:p>
     <w:p>
@@ -10277,15 +8261,7 @@
         <w:keepLines/>
       </w:pPr>
       <w:r>
-        <w:t xml:space="preserve">        int </w:t>
-      </w:r>
-      <w:proofErr w:type="spellStart"/>
-      <w:r>
-        <w:t>maxind</w:t>
-      </w:r>
-      <w:proofErr w:type="spellEnd"/>
-      <w:r>
-        <w:t xml:space="preserve"> = 0;</w:t>
+        <w:t xml:space="preserve">        int maxind = 0;</w:t>
       </w:r>
     </w:p>
     <w:p>
@@ -10295,28 +8271,7 @@
         <w:keepLines/>
       </w:pPr>
       <w:r>
-        <w:t xml:space="preserve">        int </w:t>
-      </w:r>
-      <w:proofErr w:type="spellStart"/>
-      <w:r>
-        <w:t>maxval</w:t>
-      </w:r>
-      <w:proofErr w:type="spellEnd"/>
-      <w:r>
-        <w:t xml:space="preserve"> = </w:t>
-      </w:r>
-      <w:proofErr w:type="spellStart"/>
-      <w:proofErr w:type="gramStart"/>
-      <w:r>
-        <w:t>list</w:t>
-      </w:r>
-      <w:proofErr w:type="spellEnd"/>
-      <w:r>
-        <w:t>[</w:t>
-      </w:r>
-      <w:proofErr w:type="gramEnd"/>
-      <w:r>
-        <w:t>0];</w:t>
+        <w:t xml:space="preserve">        int maxval = list[0];</w:t>
       </w:r>
     </w:p>
     <w:p>
@@ -10333,31 +8288,7 @@
         <w:keepLines/>
       </w:pPr>
       <w:r>
-        <w:t xml:space="preserve">        </w:t>
-      </w:r>
-      <w:proofErr w:type="spellStart"/>
-      <w:r>
-        <w:t>for</w:t>
-      </w:r>
-      <w:proofErr w:type="spellEnd"/>
-      <w:r>
-        <w:t xml:space="preserve"> (int i = 0; i </w:t>
-      </w:r>
-      <w:proofErr w:type="gramStart"/>
-      <w:r>
-        <w:t xml:space="preserve">&lt; </w:t>
-      </w:r>
-      <w:proofErr w:type="spellStart"/>
-      <w:r>
-        <w:t>list</w:t>
-      </w:r>
-      <w:proofErr w:type="gramEnd"/>
-      <w:r>
-        <w:t>.Count</w:t>
-      </w:r>
-      <w:proofErr w:type="spellEnd"/>
-      <w:r>
-        <w:t>; i++) {</w:t>
+        <w:t xml:space="preserve">        for (int i = 0; i &lt; list.Count; i++) {</w:t>
       </w:r>
     </w:p>
     <w:p>
@@ -10367,47 +8298,7 @@
         <w:keepLines/>
       </w:pPr>
       <w:r>
-        <w:t xml:space="preserve">            </w:t>
-      </w:r>
-      <w:proofErr w:type="spellStart"/>
-      <w:r>
-        <w:t>if</w:t>
-      </w:r>
-      <w:proofErr w:type="spellEnd"/>
-      <w:r>
-        <w:t xml:space="preserve"> (</w:t>
-      </w:r>
-      <w:proofErr w:type="spellStart"/>
-      <w:r>
-        <w:t>list</w:t>
-      </w:r>
-      <w:proofErr w:type="spellEnd"/>
-      <w:r>
-        <w:t>[i</w:t>
-      </w:r>
-      <w:proofErr w:type="gramStart"/>
-      <w:r>
-        <w:t>] !</w:t>
-      </w:r>
-      <w:proofErr w:type="gramEnd"/>
-      <w:r>
-        <w:t xml:space="preserve">= -1 &amp;&amp; </w:t>
-      </w:r>
-      <w:proofErr w:type="spellStart"/>
-      <w:r>
-        <w:t>list</w:t>
-      </w:r>
-      <w:proofErr w:type="spellEnd"/>
-      <w:r>
-        <w:t xml:space="preserve">[i] &gt; </w:t>
-      </w:r>
-      <w:proofErr w:type="spellStart"/>
-      <w:r>
-        <w:t>maxval</w:t>
-      </w:r>
-      <w:proofErr w:type="spellEnd"/>
-      <w:r>
-        <w:t>) {</w:t>
+        <w:t xml:space="preserve">            if (list[i] != -1 &amp;&amp; list[i] &gt; maxval) {</w:t>
       </w:r>
     </w:p>
     <w:p>
@@ -10417,23 +8308,7 @@
         <w:keepLines/>
       </w:pPr>
       <w:r>
-        <w:t xml:space="preserve">                </w:t>
-      </w:r>
-      <w:proofErr w:type="spellStart"/>
-      <w:r>
-        <w:t>maxval</w:t>
-      </w:r>
-      <w:proofErr w:type="spellEnd"/>
-      <w:r>
-        <w:t xml:space="preserve"> = </w:t>
-      </w:r>
-      <w:proofErr w:type="spellStart"/>
-      <w:r>
-        <w:t>list</w:t>
-      </w:r>
-      <w:proofErr w:type="spellEnd"/>
-      <w:r>
-        <w:t>[i];</w:t>
+        <w:t xml:space="preserve">                maxval = list[i];</w:t>
       </w:r>
     </w:p>
     <w:p>
@@ -10443,15 +8318,7 @@
         <w:keepLines/>
       </w:pPr>
       <w:r>
-        <w:t xml:space="preserve">                </w:t>
-      </w:r>
-      <w:proofErr w:type="spellStart"/>
-      <w:r>
-        <w:t>maxind</w:t>
-      </w:r>
-      <w:proofErr w:type="spellEnd"/>
-      <w:r>
-        <w:t xml:space="preserve"> = i;</w:t>
+        <w:t xml:space="preserve">                maxind = i;</w:t>
       </w:r>
     </w:p>
     <w:p>
@@ -10488,23 +8355,7 @@
         <w:keepLines/>
       </w:pPr>
       <w:r>
-        <w:t xml:space="preserve">        </w:t>
-      </w:r>
-      <w:proofErr w:type="spellStart"/>
-      <w:r>
-        <w:t>list</w:t>
-      </w:r>
-      <w:proofErr w:type="spellEnd"/>
-      <w:r>
-        <w:t>[</w:t>
-      </w:r>
-      <w:proofErr w:type="spellStart"/>
-      <w:r>
-        <w:t>maxind</w:t>
-      </w:r>
-      <w:proofErr w:type="spellEnd"/>
-      <w:r>
-        <w:t>] = -1;</w:t>
+        <w:t xml:space="preserve">        list[maxind] = -1;</w:t>
       </w:r>
     </w:p>
     <w:p>
@@ -10514,23 +8365,7 @@
         <w:keepLines/>
       </w:pPr>
       <w:r>
-        <w:t xml:space="preserve">        </w:t>
-      </w:r>
-      <w:proofErr w:type="spellStart"/>
-      <w:r>
-        <w:t>return</w:t>
-      </w:r>
-      <w:proofErr w:type="spellEnd"/>
-      <w:r>
-        <w:t xml:space="preserve"> </w:t>
-      </w:r>
-      <w:proofErr w:type="spellStart"/>
-      <w:r>
-        <w:t>maxind</w:t>
-      </w:r>
-      <w:proofErr w:type="spellEnd"/>
-      <w:r>
-        <w:t>;</w:t>
+        <w:t xml:space="preserve">        return maxind;</w:t>
       </w:r>
     </w:p>
     <w:p>
@@ -10557,52 +8392,7 @@
         <w:keepLines/>
       </w:pPr>
       <w:r>
-        <w:t xml:space="preserve">    </w:t>
-      </w:r>
-      <w:proofErr w:type="spellStart"/>
-      <w:r>
-        <w:t>public</w:t>
-      </w:r>
-      <w:proofErr w:type="spellEnd"/>
-      <w:r>
-        <w:t xml:space="preserve"> </w:t>
-      </w:r>
-      <w:proofErr w:type="spellStart"/>
-      <w:r>
-        <w:t>static</w:t>
-      </w:r>
-      <w:proofErr w:type="spellEnd"/>
-      <w:r>
-        <w:t xml:space="preserve"> </w:t>
-      </w:r>
-      <w:proofErr w:type="spellStart"/>
-      <w:r>
-        <w:t>void</w:t>
-      </w:r>
-      <w:proofErr w:type="spellEnd"/>
-      <w:r>
-        <w:t xml:space="preserve"> Main(</w:t>
-      </w:r>
-      <w:proofErr w:type="spellStart"/>
-      <w:proofErr w:type="gramStart"/>
-      <w:r>
-        <w:t>string</w:t>
-      </w:r>
-      <w:proofErr w:type="spellEnd"/>
-      <w:r>
-        <w:t>[</w:t>
-      </w:r>
-      <w:proofErr w:type="gramEnd"/>
-      <w:r>
-        <w:t xml:space="preserve">] </w:t>
-      </w:r>
-      <w:proofErr w:type="spellStart"/>
-      <w:r>
-        <w:t>args</w:t>
-      </w:r>
-      <w:proofErr w:type="spellEnd"/>
-      <w:r>
-        <w:t>) {</w:t>
+        <w:t xml:space="preserve">    public static void Main(string[] args) {</w:t>
       </w:r>
     </w:p>
     <w:p>
@@ -10612,15 +8402,7 @@
         <w:keepLines/>
       </w:pPr>
       <w:r>
-        <w:t xml:space="preserve">        // </w:t>
-      </w:r>
-      <w:proofErr w:type="spellStart"/>
-      <w:r>
-        <w:t>Beolvasas</w:t>
-      </w:r>
-      <w:proofErr w:type="spellEnd"/>
-      <w:r>
-        <w:t>:</w:t>
+        <w:t xml:space="preserve">        // Beolvasas:</w:t>
       </w:r>
     </w:p>
     <w:p>
@@ -10630,23 +8412,7 @@
         <w:keepLines/>
       </w:pPr>
       <w:r>
-        <w:t xml:space="preserve">        List&lt;List&lt;int&gt;&gt; </w:t>
-      </w:r>
-      <w:proofErr w:type="spellStart"/>
-      <w:r>
-        <w:t>telepulesek</w:t>
-      </w:r>
-      <w:proofErr w:type="spellEnd"/>
-      <w:r>
-        <w:t xml:space="preserve"> = </w:t>
-      </w:r>
-      <w:proofErr w:type="gramStart"/>
-      <w:r>
-        <w:t>Beolvas(</w:t>
-      </w:r>
-      <w:proofErr w:type="gramEnd"/>
-      <w:r>
-        <w:t>);</w:t>
+        <w:t xml:space="preserve">        List&lt;List&lt;int&gt;&gt; telepulesek = Beolvas();</w:t>
       </w:r>
     </w:p>
     <w:p>
@@ -10664,15 +8430,7 @@
       </w:pPr>
       <w:r>
         <w:lastRenderedPageBreak/>
-        <w:t xml:space="preserve">        // </w:t>
-      </w:r>
-      <w:proofErr w:type="spellStart"/>
-      <w:r>
-        <w:t>Feldolgozas</w:t>
-      </w:r>
-      <w:proofErr w:type="spellEnd"/>
-      <w:r>
-        <w:t>:</w:t>
+        <w:t xml:space="preserve">        // Feldolgozas:</w:t>
       </w:r>
     </w:p>
     <w:p>
@@ -10682,31 +8440,7 @@
         <w:keepLines/>
       </w:pPr>
       <w:r>
-        <w:t xml:space="preserve">        List&lt;int&gt; </w:t>
-      </w:r>
-      <w:proofErr w:type="spellStart"/>
-      <w:r>
-        <w:t>eredmeny</w:t>
-      </w:r>
-      <w:proofErr w:type="spellEnd"/>
-      <w:r>
-        <w:t xml:space="preserve"> = </w:t>
-      </w:r>
-      <w:proofErr w:type="spellStart"/>
-      <w:r>
-        <w:t>MelegebbNapokSzama</w:t>
-      </w:r>
-      <w:proofErr w:type="spellEnd"/>
-      <w:r>
-        <w:t>(</w:t>
-      </w:r>
-      <w:proofErr w:type="spellStart"/>
-      <w:r>
-        <w:t>telepulesek</w:t>
-      </w:r>
-      <w:proofErr w:type="spellEnd"/>
-      <w:r>
-        <w:t>);</w:t>
+        <w:t xml:space="preserve">        List&lt;int&gt; eredmeny = MelegebbNapokSzama(telepulesek);</w:t>
       </w:r>
     </w:p>
     <w:p>
@@ -10716,31 +8450,7 @@
         <w:keepLines/>
       </w:pPr>
       <w:r>
-        <w:t xml:space="preserve">        List&lt;int&gt; </w:t>
-      </w:r>
-      <w:proofErr w:type="spellStart"/>
-      <w:r>
-        <w:t>sorban_eredmeny</w:t>
-      </w:r>
-      <w:proofErr w:type="spellEnd"/>
-      <w:r>
-        <w:t xml:space="preserve"> = </w:t>
-      </w:r>
-      <w:proofErr w:type="spellStart"/>
-      <w:r>
-        <w:t>new</w:t>
-      </w:r>
-      <w:proofErr w:type="spellEnd"/>
-      <w:r>
-        <w:t xml:space="preserve"> List&lt;int</w:t>
-      </w:r>
-      <w:proofErr w:type="gramStart"/>
-      <w:r>
-        <w:t>&gt;(</w:t>
-      </w:r>
-      <w:proofErr w:type="gramEnd"/>
-      <w:r>
-        <w:t>);</w:t>
+        <w:t xml:space="preserve">        List&lt;int&gt; sorban_eredmeny = new List&lt;int&gt;();</w:t>
       </w:r>
     </w:p>
     <w:p>
@@ -10760,31 +8470,7 @@
         <w:keepLines/>
       </w:pPr>
       <w:r>
-        <w:t xml:space="preserve">        </w:t>
-      </w:r>
-      <w:proofErr w:type="spellStart"/>
-      <w:r>
-        <w:t>for</w:t>
-      </w:r>
-      <w:proofErr w:type="spellEnd"/>
-      <w:r>
-        <w:t xml:space="preserve"> (int i = 0; i </w:t>
-      </w:r>
-      <w:proofErr w:type="gramStart"/>
-      <w:r>
-        <w:t xml:space="preserve">&lt; </w:t>
-      </w:r>
-      <w:proofErr w:type="spellStart"/>
-      <w:r>
-        <w:t>eredmeny</w:t>
-      </w:r>
-      <w:proofErr w:type="gramEnd"/>
-      <w:r>
-        <w:t>.Count</w:t>
-      </w:r>
-      <w:proofErr w:type="spellEnd"/>
-      <w:r>
-        <w:t>; i++) {</w:t>
+        <w:t xml:space="preserve">        for (int i = 0; i &lt; eredmeny.Count; i++) {</w:t>
       </w:r>
     </w:p>
     <w:p>
@@ -10794,31 +8480,7 @@
         <w:keepLines/>
       </w:pPr>
       <w:r>
-        <w:t xml:space="preserve">            int </w:t>
-      </w:r>
-      <w:proofErr w:type="spellStart"/>
-      <w:r>
-        <w:t>maxind</w:t>
-      </w:r>
-      <w:proofErr w:type="spellEnd"/>
-      <w:r>
-        <w:t xml:space="preserve"> = </w:t>
-      </w:r>
-      <w:proofErr w:type="spellStart"/>
-      <w:r>
-        <w:t>FindMaxIndex</w:t>
-      </w:r>
-      <w:proofErr w:type="spellEnd"/>
-      <w:r>
-        <w:t>(</w:t>
-      </w:r>
-      <w:proofErr w:type="spellStart"/>
-      <w:r>
-        <w:t>eredmeny</w:t>
-      </w:r>
-      <w:proofErr w:type="spellEnd"/>
-      <w:r>
-        <w:t>);</w:t>
+        <w:t xml:space="preserve">            int maxind = FindMaxIndex(eredmeny);</w:t>
       </w:r>
     </w:p>
     <w:p>
@@ -10828,28 +8490,7 @@
         <w:keepLines/>
       </w:pPr>
       <w:r>
-        <w:t xml:space="preserve">            </w:t>
-      </w:r>
-      <w:proofErr w:type="spellStart"/>
-      <w:r>
-        <w:t>sorban_</w:t>
-      </w:r>
-      <w:proofErr w:type="gramStart"/>
-      <w:r>
-        <w:t>eredmeny.Add</w:t>
-      </w:r>
-      <w:proofErr w:type="spellEnd"/>
-      <w:proofErr w:type="gramEnd"/>
-      <w:r>
-        <w:t>(</w:t>
-      </w:r>
-      <w:proofErr w:type="spellStart"/>
-      <w:r>
-        <w:t>maxind</w:t>
-      </w:r>
-      <w:proofErr w:type="spellEnd"/>
-      <w:r>
-        <w:t xml:space="preserve"> + 1);</w:t>
+        <w:t xml:space="preserve">            sorban_eredmeny.Add(maxind + 1);</w:t>
       </w:r>
     </w:p>
     <w:p>
@@ -10876,15 +8517,7 @@
         <w:keepLines/>
       </w:pPr>
       <w:r>
-        <w:t xml:space="preserve">        // </w:t>
-      </w:r>
-      <w:proofErr w:type="spellStart"/>
-      <w:r>
-        <w:t>Kiiratas</w:t>
-      </w:r>
-      <w:proofErr w:type="spellEnd"/>
-      <w:r>
-        <w:t>:</w:t>
+        <w:t xml:space="preserve">        // Kiiratas:</w:t>
       </w:r>
     </w:p>
     <w:p>
@@ -10894,33 +8527,7 @@
         <w:keepLines/>
       </w:pPr>
       <w:r>
-        <w:t xml:space="preserve">        </w:t>
-      </w:r>
-      <w:proofErr w:type="spellStart"/>
-      <w:r>
-        <w:t>Console.WriteLine</w:t>
-      </w:r>
-      <w:proofErr w:type="spellEnd"/>
-      <w:r>
-        <w:t>(</w:t>
-      </w:r>
-      <w:proofErr w:type="spellStart"/>
-      <w:proofErr w:type="gramStart"/>
-      <w:r>
-        <w:t>string.Join</w:t>
-      </w:r>
-      <w:proofErr w:type="spellEnd"/>
-      <w:proofErr w:type="gramEnd"/>
-      <w:r>
-        <w:t xml:space="preserve">(" ", </w:t>
-      </w:r>
-      <w:proofErr w:type="spellStart"/>
-      <w:r>
-        <w:t>sorban_eredmeny</w:t>
-      </w:r>
-      <w:proofErr w:type="spellEnd"/>
-      <w:r>
-        <w:t>));</w:t>
+        <w:t xml:space="preserve">        Console.WriteLine(string.Join(" ", sorban_eredmeny));</w:t>
       </w:r>
     </w:p>
     <w:p>
@@ -11105,45 +8712,8 @@
                 <w:sz w:val="20"/>
                 <w:szCs w:val="20"/>
               </w:rPr>
-              <w:t xml:space="preserve">nincs </w:t>
-            </w:r>
-            <w:proofErr w:type="spellStart"/>
-            <w:r>
-              <w:rPr>
-                <w:rFonts w:ascii="Times New Roman" w:hAnsi="Times New Roman" w:cs="Times New Roman"/>
-                <w:b w:val="0"/>
-                <w:bCs w:val="0"/>
-                <w:i/>
-                <w:sz w:val="20"/>
-                <w:szCs w:val="20"/>
-              </w:rPr>
-              <w:t>helyseg</w:t>
-            </w:r>
-            <w:proofErr w:type="spellEnd"/>
-            <w:r>
-              <w:rPr>
-                <w:rFonts w:ascii="Times New Roman" w:hAnsi="Times New Roman" w:cs="Times New Roman"/>
-                <w:b w:val="0"/>
-                <w:bCs w:val="0"/>
-                <w:i/>
-                <w:sz w:val="20"/>
-                <w:szCs w:val="20"/>
-              </w:rPr>
-              <w:t xml:space="preserve">, nincs </w:t>
-            </w:r>
-            <w:proofErr w:type="spellStart"/>
-            <w:r>
-              <w:rPr>
-                <w:rFonts w:ascii="Times New Roman" w:hAnsi="Times New Roman" w:cs="Times New Roman"/>
-                <w:b w:val="0"/>
-                <w:bCs w:val="0"/>
-                <w:i/>
-                <w:sz w:val="20"/>
-                <w:szCs w:val="20"/>
-              </w:rPr>
-              <w:t>madarfaj</w:t>
-            </w:r>
-            <w:proofErr w:type="spellEnd"/>
+              <w:t>nincs helyseg, nincs madarfaj</w:t>
+            </w:r>
           </w:p>
         </w:tc>
       </w:tr>
@@ -12522,14 +10092,12 @@
                 <w:rFonts w:ascii="Times New Roman" w:hAnsi="Times New Roman" w:cs="Times New Roman"/>
               </w:rPr>
             </w:pPr>
-            <w:proofErr w:type="spellStart"/>
             <w:r>
               <w:rPr>
                 <w:rFonts w:ascii="Times New Roman" w:hAnsi="Times New Roman" w:cs="Times New Roman"/>
               </w:rPr>
               <w:t>Újrakérdezés</w:t>
             </w:r>
-            <w:proofErr w:type="spellEnd"/>
             <w:r>
               <w:rPr>
                 <w:rFonts w:ascii="Times New Roman" w:hAnsi="Times New Roman" w:cs="Times New Roman"/>
@@ -12755,19 +10323,11 @@
                 <w:rFonts w:ascii="Times New Roman" w:hAnsi="Times New Roman" w:cs="Times New Roman"/>
               </w:rPr>
             </w:pPr>
-            <w:proofErr w:type="spellStart"/>
-            <w:r>
-              <w:rPr>
-                <w:rFonts w:ascii="Times New Roman" w:hAnsi="Times New Roman" w:cs="Times New Roman"/>
-              </w:rPr>
-              <w:t>Újrakérdezés</w:t>
-            </w:r>
-            <w:proofErr w:type="spellEnd"/>
-            <w:r>
-              <w:rPr>
-                <w:rFonts w:ascii="Times New Roman" w:hAnsi="Times New Roman" w:cs="Times New Roman"/>
-              </w:rPr>
-              <w:t>:</w:t>
+            <w:r>
+              <w:rPr>
+                <w:rFonts w:ascii="Times New Roman" w:hAnsi="Times New Roman" w:cs="Times New Roman"/>
+              </w:rPr>
+              <w:t>Újrakérdezés:</w:t>
             </w:r>
           </w:p>
           <w:p>
@@ -12778,7 +10338,6 @@
                 <w:rFonts w:ascii="Times New Roman" w:hAnsi="Times New Roman" w:cs="Times New Roman"/>
               </w:rPr>
             </w:pPr>
-            <w:proofErr w:type="gramStart"/>
             <w:r>
               <w:rPr>
                 <w:rFonts w:ascii="Times New Roman" w:hAnsi="Times New Roman" w:cs="Times New Roman"/>
@@ -12796,14 +10355,7 @@
               <w:rPr>
                 <w:rFonts w:ascii="Times New Roman" w:hAnsi="Times New Roman" w:cs="Times New Roman"/>
               </w:rPr>
-              <w:t>=</w:t>
-            </w:r>
-            <w:proofErr w:type="gramEnd"/>
-            <w:r>
-              <w:rPr>
-                <w:rFonts w:ascii="Times New Roman" w:hAnsi="Times New Roman" w:cs="Times New Roman"/>
-              </w:rPr>
-              <w:t xml:space="preserve"> </w:t>
+              <w:t xml:space="preserve">= </w:t>
             </w:r>
           </w:p>
         </w:tc>

</xml_diff>